<commit_message>
Daily build 7.06 version history
</commit_message>
<xml_diff>
--- a/build/Version history.docx
+++ b/build/Version history.docx
@@ -1,10 +1,10 @@
 
 <file path=word/document.xml><?xml version="1.0" encoding="utf-8"?>
-<w:document xmlns:ve="http://schemas.openxmlformats.org/markup-compatibility/2006" xmlns:o="urn:schemas-microsoft-com:office:office" xmlns:r="http://schemas.openxmlformats.org/officeDocument/2006/relationships" xmlns:m="http://schemas.openxmlformats.org/officeDocument/2006/math" xmlns:v="urn:schemas-microsoft-com:vml" xmlns:wp="http://schemas.openxmlformats.org/drawingml/2006/wordprocessingDrawing" xmlns:w10="urn:schemas-microsoft-com:office:word" xmlns:w="http://schemas.openxmlformats.org/wordprocessingml/2006/main" xmlns:wne="http://schemas.microsoft.com/office/word/2006/wordml">
+<w:document xmlns:wpc="http://schemas.microsoft.com/office/word/2010/wordprocessingCanvas" xmlns:mc="http://schemas.openxmlformats.org/markup-compatibility/2006" xmlns:o="urn:schemas-microsoft-com:office:office" xmlns:r="http://schemas.openxmlformats.org/officeDocument/2006/relationships" xmlns:m="http://schemas.openxmlformats.org/officeDocument/2006/math" xmlns:v="urn:schemas-microsoft-com:vml" xmlns:wp14="http://schemas.microsoft.com/office/word/2010/wordprocessingDrawing" xmlns:wp="http://schemas.openxmlformats.org/drawingml/2006/wordprocessingDrawing" xmlns:w10="urn:schemas-microsoft-com:office:word" xmlns:w="http://schemas.openxmlformats.org/wordprocessingml/2006/main" xmlns:w14="http://schemas.microsoft.com/office/word/2010/wordml" xmlns:w15="http://schemas.microsoft.com/office/word/2012/wordml" xmlns:wpg="http://schemas.microsoft.com/office/word/2010/wordprocessingGroup" xmlns:wpi="http://schemas.microsoft.com/office/word/2010/wordprocessingInk" xmlns:wne="http://schemas.microsoft.com/office/word/2006/wordml" xmlns:wps="http://schemas.microsoft.com/office/word/2010/wordprocessingShape" mc:Ignorable="w14 w15 wp14">
   <w:body>
     <w:p>
       <w:pPr>
-        <w:pStyle w:val="Titel"/>
+        <w:pStyle w:val="Tytu"/>
         <w:jc w:val="center"/>
         <w:rPr>
           <w:rFonts w:ascii="Arial" w:hAnsi="Arial" w:cs="Arial"/>
@@ -29,160 +29,24 @@
     <w:p>
       <w:pPr>
         <w:contextualSpacing/>
-        <w:rPr>
-          <w:rFonts w:ascii="Arial" w:hAnsi="Arial" w:cs="Arial"/>
-          <w:sz w:val="28"/>
+        <w:jc w:val="center"/>
+        <w:rPr>
+          <w:rFonts w:ascii="Arial" w:hAnsi="Arial" w:cs="Arial"/>
           <w:lang w:val="en-US"/>
         </w:rPr>
       </w:pPr>
       <w:r>
         <w:rPr>
           <w:rFonts w:ascii="Arial" w:hAnsi="Arial" w:cs="Arial"/>
-          <w:sz w:val="28"/>
           <w:lang w:val="en-US"/>
         </w:rPr>
-        <w:t>Changes only to SVN-Directory before next daily build</w:t>
+        <w:t>____________________________________________________</w:t>
       </w:r>
     </w:p>
     <w:p>
       <w:pPr>
         <w:contextualSpacing/>
-        <w:rPr>
-          <w:rFonts w:ascii="Arial" w:hAnsi="Arial" w:cs="Arial"/>
-          <w:lang w:val="en-US"/>
-        </w:rPr>
-      </w:pPr>
-    </w:p>
-    <w:p>
-      <w:pPr>
-        <w:pStyle w:val="Listenabsatz"/>
-        <w:numPr>
-          <w:ilvl w:val="0"/>
-          <w:numId w:val="2"/>
-        </w:numPr>
-        <w:rPr>
-          <w:rFonts w:ascii="Arial" w:hAnsi="Arial" w:cs="Arial"/>
-          <w:lang w:val="en-US"/>
-        </w:rPr>
-      </w:pPr>
-      <w:r>
-        <w:rPr>
-          <w:rFonts w:ascii="Arial" w:hAnsi="Arial" w:cs="Arial"/>
-          <w:lang w:val="en-US"/>
-        </w:rPr>
-        <w:t xml:space="preserve">Built-in styles:  </w:t>
-      </w:r>
-      <w:proofErr w:type="spellStart"/>
-      <w:r>
-        <w:rPr>
-          <w:rFonts w:ascii="Arial" w:hAnsi="Arial" w:cs="Arial"/>
-          <w:lang w:val="en-US"/>
-        </w:rPr>
-        <w:t>Bugfix</w:t>
-      </w:r>
-      <w:proofErr w:type="spellEnd"/>
-      <w:r>
-        <w:rPr>
-          <w:rFonts w:ascii="Arial" w:hAnsi="Arial" w:cs="Arial"/>
-          <w:lang w:val="en-US"/>
-        </w:rPr>
-        <w:t>, Writer now supports this, added new constants for built-in styles</w:t>
-      </w:r>
-    </w:p>
-    <w:p>
-      <w:pPr>
-        <w:pStyle w:val="Listenabsatz"/>
-        <w:numPr>
-          <w:ilvl w:val="0"/>
-          <w:numId w:val="2"/>
-        </w:numPr>
-        <w:rPr>
-          <w:rFonts w:ascii="Arial" w:hAnsi="Arial" w:cs="Arial"/>
-          <w:lang w:val="en-US"/>
-        </w:rPr>
-      </w:pPr>
-      <w:proofErr w:type="spellStart"/>
-      <w:r>
-        <w:rPr>
-          <w:rFonts w:ascii="Arial" w:hAnsi="Arial" w:cs="Arial"/>
-          <w:lang w:val="en-US"/>
-        </w:rPr>
-        <w:t>Bugfixes</w:t>
-      </w:r>
-      <w:proofErr w:type="spellEnd"/>
-      <w:r>
-        <w:rPr>
-          <w:rFonts w:ascii="Arial" w:hAnsi="Arial" w:cs="Arial"/>
-          <w:lang w:val="en-US"/>
-        </w:rPr>
-        <w:t xml:space="preserve"> Reader-2007 for reading column default styles</w:t>
-      </w:r>
-    </w:p>
-    <w:p>
-      <w:pPr>
-        <w:contextualSpacing/>
-        <w:rPr>
-          <w:rFonts w:ascii="Arial" w:hAnsi="Arial" w:cs="Arial"/>
-          <w:lang w:val="en-US"/>
-        </w:rPr>
-      </w:pPr>
-    </w:p>
-    <w:p>
-      <w:pPr>
-        <w:contextualSpacing/>
-        <w:rPr>
-          <w:rFonts w:ascii="Arial" w:hAnsi="Arial" w:cs="Arial"/>
-          <w:lang w:val="en-US"/>
-        </w:rPr>
-      </w:pPr>
-    </w:p>
-    <w:p>
-      <w:pPr>
-        <w:contextualSpacing/>
-        <w:rPr>
-          <w:rFonts w:ascii="Arial" w:hAnsi="Arial" w:cs="Arial"/>
-          <w:lang w:val="en-US"/>
-        </w:rPr>
-      </w:pPr>
-    </w:p>
-    <w:p>
-      <w:pPr>
-        <w:contextualSpacing/>
-        <w:rPr>
-          <w:rFonts w:ascii="Arial" w:hAnsi="Arial" w:cs="Arial"/>
-          <w:lang w:val="en-US"/>
-        </w:rPr>
-      </w:pPr>
-    </w:p>
-    <w:p>
-      <w:pPr>
-        <w:contextualSpacing/>
-        <w:rPr>
-          <w:rFonts w:ascii="Arial" w:hAnsi="Arial" w:cs="Arial"/>
-          <w:lang w:val="en-US"/>
-        </w:rPr>
-      </w:pPr>
-    </w:p>
-    <w:p>
-      <w:pPr>
-        <w:contextualSpacing/>
         <w:jc w:val="center"/>
-        <w:rPr>
-          <w:rFonts w:ascii="Arial" w:hAnsi="Arial" w:cs="Arial"/>
-          <w:lang w:val="en-US"/>
-        </w:rPr>
-      </w:pPr>
-      <w:r>
-        <w:rPr>
-          <w:rFonts w:ascii="Arial" w:hAnsi="Arial" w:cs="Arial"/>
-          <w:lang w:val="en-US"/>
-        </w:rPr>
-        <w:t>____________________________________________________</w:t>
-      </w:r>
-    </w:p>
-    <w:p>
-      <w:pPr>
-        <w:contextualSpacing/>
         <w:rPr>
           <w:rFonts w:ascii="Arial" w:hAnsi="Arial" w:cs="Arial"/>
           <w:b/>
@@ -199,9 +63,10 @@
           <w:sz w:val="36"/>
           <w:lang w:val="en-US"/>
         </w:rPr>
-        <w:t xml:space="preserve">Current daily build:  Version 7.0.5 </w:t>
-      </w:r>
-      <w:proofErr w:type="gramStart"/>
+        <w:t>Curre</w:t>
+      </w:r>
+      <w:bookmarkStart w:id="0" w:name="_GoBack"/>
+      <w:bookmarkEnd w:id="0"/>
       <w:r>
         <w:rPr>
           <w:rFonts w:ascii="Arial" w:hAnsi="Arial" w:cs="Arial"/>
@@ -210,9 +75,8 @@
           <w:sz w:val="36"/>
           <w:lang w:val="en-US"/>
         </w:rPr>
-        <w:t>( August</w:t>
-      </w:r>
-      <w:proofErr w:type="gramEnd"/>
+        <w:t>nt daily build:  Version 7.0.</w:t>
+      </w:r>
       <w:r>
         <w:rPr>
           <w:rFonts w:ascii="Arial" w:hAnsi="Arial" w:cs="Arial"/>
@@ -221,7 +85,57 @@
           <w:sz w:val="36"/>
           <w:lang w:val="en-US"/>
         </w:rPr>
-        <w:t xml:space="preserve"> 2015 )</w:t>
+        <w:t>6</w:t>
+      </w:r>
+      <w:r>
+        <w:rPr>
+          <w:rFonts w:ascii="Arial" w:hAnsi="Arial" w:cs="Arial"/>
+          <w:b/>
+          <w:color w:val="0070C0"/>
+          <w:sz w:val="36"/>
+          <w:lang w:val="en-US"/>
+        </w:rPr>
+        <w:t xml:space="preserve"> ( A</w:t>
+      </w:r>
+      <w:r>
+        <w:rPr>
+          <w:rFonts w:ascii="Arial" w:hAnsi="Arial" w:cs="Arial"/>
+          <w:b/>
+          <w:color w:val="0070C0"/>
+          <w:sz w:val="36"/>
+          <w:lang w:val="en-US"/>
+        </w:rPr>
+        <w:t>pril</w:t>
+      </w:r>
+      <w:r>
+        <w:rPr>
+          <w:rFonts w:ascii="Arial" w:hAnsi="Arial" w:cs="Arial"/>
+          <w:b/>
+          <w:color w:val="0070C0"/>
+          <w:sz w:val="36"/>
+          <w:lang w:val="en-US"/>
+        </w:rPr>
+        <w:t xml:space="preserve"> 201</w:t>
+      </w:r>
+      <w:r>
+        <w:rPr>
+          <w:rFonts w:ascii="Arial" w:hAnsi="Arial" w:cs="Arial"/>
+          <w:b/>
+          <w:color w:val="0070C0"/>
+          <w:sz w:val="36"/>
+          <w:lang w:val="en-US"/>
+        </w:rPr>
+        <w:t>6</w:t>
+      </w:r>
+      <w:r>
+        <w:rPr>
+          <w:rFonts w:ascii="Arial" w:hAnsi="Arial" w:cs="Arial"/>
+          <w:b/>
+          <w:color w:val="0070C0"/>
+          <w:sz w:val="36"/>
+          <w:lang w:val="en-US"/>
+        </w:rPr>
+        <w:t xml:space="preserve"> )</w:t>
       </w:r>
     </w:p>
     <w:p>
@@ -244,6 +158,674 @@
     <w:p>
       <w:pPr>
         <w:contextualSpacing/>
+        <w:jc w:val="center"/>
+        <w:rPr>
+          <w:rFonts w:ascii="Arial" w:hAnsi="Arial" w:cs="Arial"/>
+          <w:sz w:val="28"/>
+          <w:lang w:val="en-US"/>
+        </w:rPr>
+      </w:pPr>
+      <w:r>
+        <w:rPr>
+          <w:rFonts w:ascii="Arial" w:hAnsi="Arial" w:cs="Arial"/>
+          <w:sz w:val="28"/>
+          <w:lang w:val="en-US"/>
+        </w:rPr>
+        <w:t>Changes to previous daily builds ( roughly from memory )</w:t>
+      </w:r>
+    </w:p>
+    <w:p>
+      <w:pPr>
+        <w:contextualSpacing/>
+        <w:rPr>
+          <w:rFonts w:ascii="Arial" w:hAnsi="Arial" w:cs="Arial"/>
+          <w:lang w:val="en-GB"/>
+        </w:rPr>
+      </w:pPr>
+    </w:p>
+    <w:p>
+      <w:pPr>
+        <w:pStyle w:val="Akapitzlist"/>
+        <w:numPr>
+          <w:ilvl w:val="0"/>
+          <w:numId w:val="1"/>
+        </w:numPr>
+        <w:spacing w:after="0" w:line="240" w:lineRule="auto"/>
+        <w:rPr>
+          <w:rFonts w:ascii="Arial" w:hAnsi="Arial" w:cs="Arial"/>
+          <w:color w:val="000000"/>
+          <w:sz w:val="20"/>
+          <w:szCs w:val="20"/>
+          <w:lang w:val="en-US" w:eastAsia="de-DE"/>
+        </w:rPr>
+      </w:pPr>
+      <w:r>
+        <w:rPr>
+          <w:rFonts w:ascii="Arial" w:hAnsi="Arial" w:cs="Arial"/>
+          <w:color w:val="000000"/>
+          <w:sz w:val="20"/>
+          <w:szCs w:val="20"/>
+          <w:lang w:val="en-US" w:eastAsia="de-DE"/>
+        </w:rPr>
+        <w:t xml:space="preserve">Built-in styles:  </w:t>
+      </w:r>
+      <w:proofErr w:type="spellStart"/>
+      <w:r>
+        <w:rPr>
+          <w:rFonts w:ascii="Arial" w:hAnsi="Arial" w:cs="Arial"/>
+          <w:color w:val="000000"/>
+          <w:sz w:val="20"/>
+          <w:szCs w:val="20"/>
+          <w:lang w:val="en-US" w:eastAsia="de-DE"/>
+        </w:rPr>
+        <w:t>Bugfix</w:t>
+      </w:r>
+      <w:proofErr w:type="spellEnd"/>
+      <w:r>
+        <w:rPr>
+          <w:rFonts w:ascii="Arial" w:hAnsi="Arial" w:cs="Arial"/>
+          <w:color w:val="000000"/>
+          <w:sz w:val="20"/>
+          <w:szCs w:val="20"/>
+          <w:lang w:val="en-US" w:eastAsia="de-DE"/>
+        </w:rPr>
+        <w:t>, Writer now supports this, added new constants for built-in styles</w:t>
+      </w:r>
+    </w:p>
+    <w:p>
+      <w:pPr>
+        <w:pStyle w:val="Akapitzlist"/>
+        <w:numPr>
+          <w:ilvl w:val="0"/>
+          <w:numId w:val="1"/>
+        </w:numPr>
+        <w:spacing w:after="0" w:line="240" w:lineRule="auto"/>
+        <w:rPr>
+          <w:rFonts w:ascii="Arial" w:hAnsi="Arial" w:cs="Arial"/>
+          <w:color w:val="000000"/>
+          <w:sz w:val="20"/>
+          <w:szCs w:val="20"/>
+          <w:lang w:val="en-US" w:eastAsia="de-DE"/>
+        </w:rPr>
+      </w:pPr>
+      <w:proofErr w:type="spellStart"/>
+      <w:r>
+        <w:rPr>
+          <w:rFonts w:ascii="Arial" w:hAnsi="Arial" w:cs="Arial"/>
+          <w:color w:val="000000"/>
+          <w:sz w:val="20"/>
+          <w:szCs w:val="20"/>
+          <w:lang w:val="en-US" w:eastAsia="de-DE"/>
+        </w:rPr>
+        <w:t>Bugfixes</w:t>
+      </w:r>
+      <w:proofErr w:type="spellEnd"/>
+      <w:r>
+        <w:rPr>
+          <w:rFonts w:ascii="Arial" w:hAnsi="Arial" w:cs="Arial"/>
+          <w:color w:val="000000"/>
+          <w:sz w:val="20"/>
+          <w:szCs w:val="20"/>
+          <w:lang w:val="en-US" w:eastAsia="de-DE"/>
+        </w:rPr>
+        <w:t xml:space="preserve"> Reader-2007 for reading column default styles</w:t>
+      </w:r>
+    </w:p>
+    <w:p>
+      <w:pPr>
+        <w:pStyle w:val="Akapitzlist"/>
+        <w:numPr>
+          <w:ilvl w:val="0"/>
+          <w:numId w:val="1"/>
+        </w:numPr>
+        <w:spacing w:after="0" w:line="240" w:lineRule="auto"/>
+        <w:rPr>
+          <w:rFonts w:ascii="Arial" w:hAnsi="Arial" w:cs="Arial"/>
+          <w:color w:val="000000"/>
+          <w:sz w:val="20"/>
+          <w:szCs w:val="20"/>
+          <w:lang w:val="en-US" w:eastAsia="de-DE"/>
+        </w:rPr>
+      </w:pPr>
+      <w:r>
+        <w:rPr>
+          <w:rFonts w:ascii="Arial" w:hAnsi="Arial" w:cs="Arial"/>
+          <w:color w:val="000000"/>
+          <w:sz w:val="20"/>
+          <w:szCs w:val="20"/>
+          <w:lang w:val="en-US" w:eastAsia="de-DE"/>
+        </w:rPr>
+        <w:t xml:space="preserve">Themes handling (classes </w:t>
+      </w:r>
+      <w:proofErr w:type="spellStart"/>
+      <w:r>
+        <w:rPr>
+          <w:rFonts w:ascii="Arial" w:hAnsi="Arial" w:cs="Arial"/>
+          <w:color w:val="000000"/>
+          <w:sz w:val="20"/>
+          <w:szCs w:val="20"/>
+          <w:lang w:val="en-US" w:eastAsia="de-DE"/>
+        </w:rPr>
+        <w:t>zcl_excel_theme</w:t>
+      </w:r>
+      <w:proofErr w:type="spellEnd"/>
+      <w:r>
+        <w:rPr>
+          <w:rFonts w:ascii="Arial" w:hAnsi="Arial" w:cs="Arial"/>
+          <w:color w:val="000000"/>
+          <w:sz w:val="20"/>
+          <w:szCs w:val="20"/>
+          <w:lang w:val="en-US" w:eastAsia="de-DE"/>
+        </w:rPr>
+        <w:t xml:space="preserve">* ). </w:t>
+      </w:r>
+      <w:r>
+        <w:rPr>
+          <w:rFonts w:ascii="Arial" w:hAnsi="Arial" w:cs="Arial"/>
+          <w:color w:val="000000"/>
+          <w:sz w:val="20"/>
+          <w:szCs w:val="20"/>
+          <w:lang w:val="en-US" w:eastAsia="de-DE"/>
+        </w:rPr>
+        <w:t>In the reader I've added loading of theme1.xml file. Color scheme and</w:t>
+      </w:r>
+      <w:r>
+        <w:rPr>
+          <w:rFonts w:ascii="Arial" w:hAnsi="Arial" w:cs="Arial"/>
+          <w:color w:val="000000"/>
+          <w:sz w:val="20"/>
+          <w:szCs w:val="20"/>
+          <w:lang w:val="en-US" w:eastAsia="de-DE"/>
+        </w:rPr>
+        <w:t xml:space="preserve"> </w:t>
+      </w:r>
+      <w:r>
+        <w:rPr>
+          <w:rFonts w:ascii="Arial" w:hAnsi="Arial" w:cs="Arial"/>
+          <w:color w:val="000000"/>
+          <w:sz w:val="20"/>
+          <w:szCs w:val="20"/>
+          <w:lang w:val="en-US" w:eastAsia="de-DE"/>
+        </w:rPr>
+        <w:t xml:space="preserve">fonts are loaded to proper structure and can be updated, </w:t>
+      </w:r>
+      <w:proofErr w:type="spellStart"/>
+      <w:r>
+        <w:rPr>
+          <w:rFonts w:ascii="Arial" w:hAnsi="Arial" w:cs="Arial"/>
+          <w:color w:val="000000"/>
+          <w:sz w:val="20"/>
+          <w:szCs w:val="20"/>
+          <w:lang w:val="en-US" w:eastAsia="de-DE"/>
+        </w:rPr>
+        <w:t>fmtscheme</w:t>
+      </w:r>
+      <w:proofErr w:type="spellEnd"/>
+      <w:r>
+        <w:rPr>
+          <w:rFonts w:ascii="Arial" w:hAnsi="Arial" w:cs="Arial"/>
+          <w:color w:val="000000"/>
+          <w:sz w:val="20"/>
+          <w:szCs w:val="20"/>
+          <w:lang w:val="en-US" w:eastAsia="de-DE"/>
+        </w:rPr>
+        <w:t xml:space="preserve"> is at</w:t>
+      </w:r>
+      <w:r>
+        <w:rPr>
+          <w:rFonts w:ascii="Arial" w:hAnsi="Arial" w:cs="Arial"/>
+          <w:color w:val="000000"/>
+          <w:sz w:val="20"/>
+          <w:szCs w:val="20"/>
+          <w:lang w:val="en-US" w:eastAsia="de-DE"/>
+        </w:rPr>
+        <w:t xml:space="preserve"> </w:t>
+      </w:r>
+      <w:r>
+        <w:rPr>
+          <w:rFonts w:ascii="Arial" w:hAnsi="Arial" w:cs="Arial"/>
+          <w:color w:val="000000"/>
+          <w:sz w:val="20"/>
+          <w:szCs w:val="20"/>
+          <w:lang w:val="en-US" w:eastAsia="de-DE"/>
+        </w:rPr>
+        <w:t xml:space="preserve">the moment copied from </w:t>
+      </w:r>
+      <w:r>
+        <w:rPr>
+          <w:rFonts w:ascii="Arial" w:hAnsi="Arial" w:cs="Arial"/>
+          <w:color w:val="000000"/>
+          <w:sz w:val="20"/>
+          <w:szCs w:val="20"/>
+          <w:lang w:val="en-US" w:eastAsia="de-DE"/>
+        </w:rPr>
+        <w:t>original</w:t>
+      </w:r>
+      <w:r>
+        <w:rPr>
+          <w:rFonts w:ascii="Arial" w:hAnsi="Arial" w:cs="Arial"/>
+          <w:color w:val="000000"/>
+          <w:sz w:val="20"/>
+          <w:szCs w:val="20"/>
+          <w:lang w:val="en-US" w:eastAsia="de-DE"/>
+        </w:rPr>
+        <w:t xml:space="preserve"> file as well as object defaults, </w:t>
+      </w:r>
+      <w:proofErr w:type="spellStart"/>
+      <w:r>
+        <w:rPr>
+          <w:rFonts w:ascii="Arial" w:hAnsi="Arial" w:cs="Arial"/>
+          <w:color w:val="000000"/>
+          <w:sz w:val="20"/>
+          <w:szCs w:val="20"/>
+          <w:lang w:val="en-US" w:eastAsia="de-DE"/>
+        </w:rPr>
+        <w:t>extracolors</w:t>
+      </w:r>
+      <w:proofErr w:type="spellEnd"/>
+      <w:r>
+        <w:rPr>
+          <w:rFonts w:ascii="Arial" w:hAnsi="Arial" w:cs="Arial"/>
+          <w:color w:val="000000"/>
+          <w:sz w:val="20"/>
+          <w:szCs w:val="20"/>
+          <w:lang w:val="en-US" w:eastAsia="de-DE"/>
+        </w:rPr>
+        <w:t xml:space="preserve"> and extension list.</w:t>
+      </w:r>
+      <w:r>
+        <w:rPr>
+          <w:rFonts w:ascii="Arial" w:hAnsi="Arial" w:cs="Arial"/>
+          <w:color w:val="000000"/>
+          <w:sz w:val="20"/>
+          <w:szCs w:val="20"/>
+          <w:lang w:val="en-US" w:eastAsia="de-DE"/>
+        </w:rPr>
+        <w:br/>
+      </w:r>
+      <w:r>
+        <w:rPr>
+          <w:rFonts w:ascii="Arial" w:hAnsi="Arial" w:cs="Arial"/>
+          <w:color w:val="000000"/>
+          <w:sz w:val="20"/>
+          <w:szCs w:val="20"/>
+          <w:lang w:val="en-US" w:eastAsia="de-DE"/>
+        </w:rPr>
+        <w:t>In case of new file default office theme is used</w:t>
+      </w:r>
+      <w:r>
+        <w:rPr>
+          <w:rFonts w:ascii="Arial" w:hAnsi="Arial" w:cs="Arial"/>
+          <w:color w:val="000000"/>
+          <w:sz w:val="20"/>
+          <w:szCs w:val="20"/>
+          <w:lang w:val="en-US" w:eastAsia="de-DE"/>
+        </w:rPr>
+        <w:t>(as previously)</w:t>
+      </w:r>
+      <w:r>
+        <w:rPr>
+          <w:rFonts w:ascii="Arial" w:hAnsi="Arial" w:cs="Arial"/>
+          <w:color w:val="000000"/>
+          <w:sz w:val="20"/>
+          <w:szCs w:val="20"/>
+          <w:lang w:val="en-US" w:eastAsia="de-DE"/>
+        </w:rPr>
+        <w:t>.</w:t>
+      </w:r>
+      <w:r>
+        <w:rPr>
+          <w:rFonts w:ascii="Arial" w:hAnsi="Arial" w:cs="Arial"/>
+          <w:color w:val="000000"/>
+          <w:sz w:val="20"/>
+          <w:szCs w:val="20"/>
+          <w:lang w:val="en-US" w:eastAsia="de-DE"/>
+        </w:rPr>
+        <w:br/>
+      </w:r>
+      <w:r>
+        <w:rPr>
+          <w:rFonts w:ascii="Arial" w:hAnsi="Arial" w:cs="Arial"/>
+          <w:color w:val="000000"/>
+          <w:sz w:val="20"/>
+          <w:szCs w:val="20"/>
+          <w:lang w:val="en-US" w:eastAsia="de-DE"/>
+        </w:rPr>
+        <w:br/>
+      </w:r>
+      <w:r>
+        <w:rPr>
+          <w:rFonts w:ascii="Arial" w:hAnsi="Arial" w:cs="Arial"/>
+          <w:color w:val="000000"/>
+          <w:sz w:val="20"/>
+          <w:szCs w:val="20"/>
+          <w:lang w:val="en-US" w:eastAsia="de-DE"/>
+        </w:rPr>
+        <w:t>Changes can be tested with DEMO37 just create simple excel with theme</w:t>
+      </w:r>
+      <w:r>
+        <w:rPr>
+          <w:rFonts w:ascii="Arial" w:hAnsi="Arial" w:cs="Arial"/>
+          <w:color w:val="000000"/>
+          <w:sz w:val="20"/>
+          <w:szCs w:val="20"/>
+          <w:lang w:val="en-US" w:eastAsia="de-DE"/>
+        </w:rPr>
+        <w:t xml:space="preserve"> </w:t>
+      </w:r>
+      <w:r>
+        <w:rPr>
+          <w:rFonts w:ascii="Arial" w:hAnsi="Arial" w:cs="Arial"/>
+          <w:color w:val="000000"/>
+          <w:sz w:val="20"/>
+          <w:szCs w:val="20"/>
+          <w:lang w:val="en-US" w:eastAsia="de-DE"/>
+        </w:rPr>
+        <w:t>settings and use program to rewrite file.</w:t>
+      </w:r>
+      <w:r>
+        <w:rPr>
+          <w:rFonts w:ascii="Arial" w:hAnsi="Arial" w:cs="Arial"/>
+          <w:color w:val="000000"/>
+          <w:sz w:val="20"/>
+          <w:szCs w:val="20"/>
+          <w:lang w:val="en-US" w:eastAsia="de-DE"/>
+        </w:rPr>
+        <w:t xml:space="preserve"> New DEMO42 program is also included to change theme settings</w:t>
+      </w:r>
+    </w:p>
+    <w:p>
+      <w:pPr>
+        <w:pStyle w:val="Akapitzlist"/>
+        <w:numPr>
+          <w:ilvl w:val="0"/>
+          <w:numId w:val="1"/>
+        </w:numPr>
+        <w:spacing w:after="0" w:line="240" w:lineRule="auto"/>
+        <w:rPr>
+          <w:rFonts w:ascii="Arial" w:hAnsi="Arial" w:cs="Arial"/>
+          <w:color w:val="000000"/>
+          <w:sz w:val="20"/>
+          <w:szCs w:val="20"/>
+          <w:lang w:val="en-US" w:eastAsia="de-DE"/>
+        </w:rPr>
+      </w:pPr>
+      <w:r>
+        <w:rPr>
+          <w:rFonts w:ascii="Arial" w:hAnsi="Arial" w:cs="Arial"/>
+          <w:color w:val="000000"/>
+          <w:sz w:val="20"/>
+          <w:szCs w:val="20"/>
+          <w:lang w:val="en-US" w:eastAsia="de-DE"/>
+        </w:rPr>
+        <w:t>ZCL_EXCEL_WORKSHEET:</w:t>
+      </w:r>
+    </w:p>
+    <w:p>
+      <w:pPr>
+        <w:pStyle w:val="Akapitzlist"/>
+        <w:numPr>
+          <w:ilvl w:val="1"/>
+          <w:numId w:val="1"/>
+        </w:numPr>
+        <w:spacing w:after="0" w:line="240" w:lineRule="auto"/>
+        <w:rPr>
+          <w:rFonts w:ascii="Arial" w:hAnsi="Arial" w:cs="Arial"/>
+          <w:color w:val="000000"/>
+          <w:sz w:val="20"/>
+          <w:szCs w:val="20"/>
+          <w:lang w:val="en-US" w:eastAsia="de-DE"/>
+        </w:rPr>
+      </w:pPr>
+      <w:r>
+        <w:rPr>
+          <w:rFonts w:ascii="Arial" w:hAnsi="Arial" w:cs="Arial"/>
+          <w:color w:val="000000"/>
+          <w:sz w:val="20"/>
+          <w:szCs w:val="20"/>
+          <w:lang w:val="en-US" w:eastAsia="de-DE"/>
+        </w:rPr>
+        <w:t>- in method BIND_ALV optional parameter I_TABLE added so we can decide</w:t>
+      </w:r>
+      <w:r>
+        <w:rPr>
+          <w:rFonts w:ascii="Arial" w:hAnsi="Arial" w:cs="Arial"/>
+          <w:color w:val="000000"/>
+          <w:sz w:val="20"/>
+          <w:szCs w:val="20"/>
+          <w:lang w:val="en-US" w:eastAsia="de-DE"/>
+        </w:rPr>
+        <w:t xml:space="preserve"> </w:t>
+      </w:r>
+      <w:r>
+        <w:rPr>
+          <w:rFonts w:ascii="Arial" w:hAnsi="Arial" w:cs="Arial"/>
+          <w:color w:val="000000"/>
+          <w:sz w:val="20"/>
+          <w:szCs w:val="20"/>
+          <w:lang w:val="en-US" w:eastAsia="de-DE"/>
+        </w:rPr>
+        <w:t xml:space="preserve">if we want to have </w:t>
+      </w:r>
+      <w:r>
+        <w:rPr>
+          <w:rFonts w:ascii="Arial" w:hAnsi="Arial" w:cs="Arial"/>
+          <w:color w:val="000000"/>
+          <w:sz w:val="20"/>
+          <w:szCs w:val="20"/>
+          <w:lang w:val="en-US" w:eastAsia="de-DE"/>
+        </w:rPr>
+        <w:t>formatted</w:t>
+      </w:r>
+      <w:r>
+        <w:rPr>
+          <w:rFonts w:ascii="Arial" w:hAnsi="Arial" w:cs="Arial"/>
+          <w:color w:val="000000"/>
+          <w:sz w:val="20"/>
+          <w:szCs w:val="20"/>
+          <w:lang w:val="en-US" w:eastAsia="de-DE"/>
+        </w:rPr>
+        <w:t xml:space="preserve"> table in Excel or not</w:t>
+      </w:r>
+    </w:p>
+    <w:p>
+      <w:pPr>
+        <w:pStyle w:val="Akapitzlist"/>
+        <w:numPr>
+          <w:ilvl w:val="1"/>
+          <w:numId w:val="1"/>
+        </w:numPr>
+        <w:spacing w:after="0" w:line="240" w:lineRule="auto"/>
+        <w:rPr>
+          <w:rFonts w:ascii="Arial" w:hAnsi="Arial" w:cs="Arial"/>
+          <w:color w:val="000000"/>
+          <w:sz w:val="20"/>
+          <w:szCs w:val="20"/>
+          <w:lang w:val="en-US" w:eastAsia="de-DE"/>
+        </w:rPr>
+      </w:pPr>
+      <w:r>
+        <w:rPr>
+          <w:rFonts w:ascii="Arial" w:hAnsi="Arial" w:cs="Arial"/>
+          <w:color w:val="000000"/>
+          <w:sz w:val="20"/>
+          <w:szCs w:val="20"/>
+          <w:lang w:val="en-US" w:eastAsia="de-DE"/>
+        </w:rPr>
+        <w:t>- in method BIND_TABLE optional parameter IV_DEFAULT_DESCR added to be</w:t>
+      </w:r>
+      <w:r>
+        <w:rPr>
+          <w:rFonts w:ascii="Arial" w:hAnsi="Arial" w:cs="Arial"/>
+          <w:color w:val="000000"/>
+          <w:sz w:val="20"/>
+          <w:szCs w:val="20"/>
+          <w:lang w:val="en-US" w:eastAsia="de-DE"/>
+        </w:rPr>
+        <w:t xml:space="preserve"> </w:t>
+      </w:r>
+      <w:r>
+        <w:rPr>
+          <w:rFonts w:ascii="Arial" w:hAnsi="Arial" w:cs="Arial"/>
+          <w:color w:val="000000"/>
+          <w:sz w:val="20"/>
+          <w:szCs w:val="20"/>
+          <w:lang w:val="en-US" w:eastAsia="de-DE"/>
+        </w:rPr>
+        <w:t>able to control which description you want to use as a table header.</w:t>
+      </w:r>
+    </w:p>
+    <w:p>
+      <w:pPr>
+        <w:pStyle w:val="Akapitzlist"/>
+        <w:numPr>
+          <w:ilvl w:val="0"/>
+          <w:numId w:val="1"/>
+        </w:numPr>
+        <w:spacing w:after="0" w:line="240" w:lineRule="auto"/>
+        <w:rPr>
+          <w:rFonts w:ascii="Arial" w:hAnsi="Arial" w:cs="Arial"/>
+          <w:color w:val="000000"/>
+          <w:sz w:val="20"/>
+          <w:szCs w:val="20"/>
+          <w:lang w:val="en-US" w:eastAsia="de-DE"/>
+        </w:rPr>
+      </w:pPr>
+      <w:r>
+        <w:rPr>
+          <w:rFonts w:ascii="Arial" w:hAnsi="Arial" w:cs="Arial"/>
+          <w:color w:val="000000"/>
+          <w:sz w:val="20"/>
+          <w:szCs w:val="20"/>
+          <w:lang w:val="en-US" w:eastAsia="de-DE"/>
+        </w:rPr>
+        <w:t xml:space="preserve">ZCL_EXCEL_STYLE_NUMBER_FORMAT: </w:t>
+      </w:r>
+      <w:r>
+        <w:rPr>
+          <w:rFonts w:ascii="Arial" w:hAnsi="Arial" w:cs="Arial"/>
+          <w:color w:val="000000"/>
+          <w:sz w:val="20"/>
+          <w:szCs w:val="20"/>
+          <w:lang w:val="en-US" w:eastAsia="de-DE"/>
+        </w:rPr>
+        <w:t xml:space="preserve"> GBP and PLN currency formats added</w:t>
+      </w:r>
+    </w:p>
+    <w:p>
+      <w:pPr>
+        <w:pStyle w:val="Akapitzlist"/>
+        <w:ind w:left="2148"/>
+        <w:rPr>
+          <w:rFonts w:ascii="Arial" w:hAnsi="Arial" w:cs="Arial"/>
+          <w:lang w:val="en-US"/>
+        </w:rPr>
+      </w:pPr>
+    </w:p>
+    <w:p>
+      <w:pPr>
+        <w:contextualSpacing/>
+        <w:rPr>
+          <w:rFonts w:ascii="Arial" w:hAnsi="Arial" w:cs="Arial"/>
+          <w:lang w:val="en-US"/>
+        </w:rPr>
+      </w:pPr>
+    </w:p>
+    <w:p>
+      <w:pPr>
+        <w:contextualSpacing/>
+        <w:rPr>
+          <w:rFonts w:ascii="Arial" w:hAnsi="Arial" w:cs="Arial"/>
+          <w:lang w:val="en-US"/>
+        </w:rPr>
+      </w:pPr>
+    </w:p>
+    <w:p>
+      <w:pPr>
+        <w:contextualSpacing/>
+        <w:rPr>
+          <w:rFonts w:ascii="Arial" w:hAnsi="Arial" w:cs="Arial"/>
+          <w:lang w:val="en-US"/>
+        </w:rPr>
+      </w:pPr>
+    </w:p>
+    <w:p>
+      <w:pPr>
+        <w:contextualSpacing/>
+        <w:rPr>
+          <w:rFonts w:ascii="Arial" w:hAnsi="Arial" w:cs="Arial"/>
+          <w:lang w:val="en-US"/>
+        </w:rPr>
+      </w:pPr>
+    </w:p>
+    <w:p>
+      <w:pPr>
+        <w:contextualSpacing/>
+        <w:rPr>
+          <w:rFonts w:ascii="Arial" w:hAnsi="Arial" w:cs="Arial"/>
+          <w:lang w:val="en-US"/>
+        </w:rPr>
+      </w:pPr>
+    </w:p>
+    <w:p>
+      <w:pPr>
+        <w:contextualSpacing/>
+        <w:jc w:val="center"/>
+        <w:rPr>
+          <w:rFonts w:ascii="Arial" w:hAnsi="Arial" w:cs="Arial"/>
+          <w:lang w:val="en-US"/>
+        </w:rPr>
+      </w:pPr>
+      <w:r>
+        <w:rPr>
+          <w:rFonts w:ascii="Arial" w:hAnsi="Arial" w:cs="Arial"/>
+          <w:lang w:val="en-US"/>
+        </w:rPr>
+        <w:t>____________________________________________________</w:t>
+      </w:r>
+    </w:p>
+    <w:p>
+      <w:pPr>
+        <w:contextualSpacing/>
+        <w:rPr>
+          <w:rFonts w:ascii="Arial" w:hAnsi="Arial" w:cs="Arial"/>
+          <w:b/>
+          <w:color w:val="0070C0"/>
+          <w:sz w:val="36"/>
+          <w:lang w:val="en-US"/>
+        </w:rPr>
+      </w:pPr>
+      <w:r>
+        <w:rPr>
+          <w:rFonts w:ascii="Arial" w:hAnsi="Arial" w:cs="Arial"/>
+          <w:b/>
+          <w:color w:val="0070C0"/>
+          <w:sz w:val="36"/>
+          <w:lang w:val="en-US"/>
+        </w:rPr>
+        <w:t>Current daily build:  Version 7.0.5 ( August 2015 )</w:t>
+      </w:r>
+    </w:p>
+    <w:p>
+      <w:pPr>
+        <w:contextualSpacing/>
+        <w:jc w:val="center"/>
+        <w:rPr>
+          <w:rFonts w:ascii="Arial" w:hAnsi="Arial" w:cs="Arial"/>
+          <w:lang w:val="en-US"/>
+        </w:rPr>
+      </w:pPr>
+      <w:r>
+        <w:rPr>
+          <w:rFonts w:ascii="Arial" w:hAnsi="Arial" w:cs="Arial"/>
+          <w:lang w:val="en-US"/>
+        </w:rPr>
+        <w:t>____________________________________________________</w:t>
+      </w:r>
+    </w:p>
+    <w:p>
+      <w:pPr>
+        <w:contextualSpacing/>
         <w:rPr>
           <w:rFonts w:ascii="Arial" w:hAnsi="Arial" w:cs="Arial"/>
           <w:b/>
@@ -266,25 +848,7 @@
           <w:sz w:val="28"/>
           <w:lang w:val="en-US"/>
         </w:rPr>
-        <w:t xml:space="preserve">Changes to previous daily builds </w:t>
-      </w:r>
-      <w:proofErr w:type="gramStart"/>
-      <w:r>
-        <w:rPr>
-          <w:rFonts w:ascii="Arial" w:hAnsi="Arial" w:cs="Arial"/>
-          <w:sz w:val="28"/>
-          <w:lang w:val="en-US"/>
-        </w:rPr>
-        <w:t>( roughly</w:t>
-      </w:r>
-      <w:proofErr w:type="gramEnd"/>
-      <w:r>
-        <w:rPr>
-          <w:rFonts w:ascii="Arial" w:hAnsi="Arial" w:cs="Arial"/>
-          <w:sz w:val="28"/>
-          <w:lang w:val="en-US"/>
-        </w:rPr>
-        <w:t xml:space="preserve"> from memory )</w:t>
+        <w:t>Changes to previous daily builds ( roughly from memory )</w:t>
       </w:r>
     </w:p>
     <w:p>
@@ -305,7 +869,7 @@
           <w:left w:w="70" w:type="dxa"/>
           <w:right w:w="70" w:type="dxa"/>
         </w:tblCellMar>
-        <w:tblLook w:val="04A0"/>
+        <w:tblLook w:val="04A0" w:firstRow="1" w:lastRow="0" w:firstColumn="1" w:lastColumn="0" w:noHBand="0" w:noVBand="1"/>
       </w:tblPr>
       <w:tblGrid>
         <w:gridCol w:w="7700"/>
@@ -340,7 +904,6 @@
                 <w:lang w:eastAsia="de-DE"/>
               </w:rPr>
             </w:pPr>
-            <w:proofErr w:type="spellStart"/>
             <w:r>
               <w:rPr>
                 <w:rFonts w:ascii="Arial" w:hAnsi="Arial" w:cs="Arial"/>
@@ -351,20 +914,7 @@
                 <w:szCs w:val="28"/>
                 <w:lang w:eastAsia="de-DE"/>
               </w:rPr>
-              <w:t>Enhancements</w:t>
-            </w:r>
-            <w:proofErr w:type="spellEnd"/>
-            <w:r>
-              <w:rPr>
-                <w:rFonts w:ascii="Arial" w:hAnsi="Arial" w:cs="Arial"/>
-                <w:b/>
-                <w:bCs/>
-                <w:color w:val="000000"/>
-                <w:sz w:val="24"/>
-                <w:szCs w:val="28"/>
-                <w:lang w:eastAsia="de-DE"/>
-              </w:rPr>
-              <w:t xml:space="preserve"> / New </w:t>
+              <w:t xml:space="preserve">Enhancements / New </w:t>
             </w:r>
             <w:proofErr w:type="spellStart"/>
             <w:r>
@@ -402,7 +952,7 @@
           </w:tcPr>
           <w:p>
             <w:pPr>
-              <w:pStyle w:val="Listenabsatz"/>
+              <w:pStyle w:val="Akapitzlist"/>
               <w:numPr>
                 <w:ilvl w:val="0"/>
                 <w:numId w:val="1"/>
@@ -470,7 +1020,7 @@
           </w:tcPr>
           <w:p>
             <w:pPr>
-              <w:pStyle w:val="Listenabsatz"/>
+              <w:pStyle w:val="Akapitzlist"/>
               <w:numPr>
                 <w:ilvl w:val="0"/>
                 <w:numId w:val="1"/>
@@ -528,7 +1078,7 @@
           </w:tcPr>
           <w:p>
             <w:pPr>
-              <w:pStyle w:val="Listenabsatz"/>
+              <w:pStyle w:val="Akapitzlist"/>
               <w:numPr>
                 <w:ilvl w:val="0"/>
                 <w:numId w:val="1"/>
@@ -574,7 +1124,7 @@
           </w:tcPr>
           <w:p>
             <w:pPr>
-              <w:pStyle w:val="Listenabsatz"/>
+              <w:pStyle w:val="Akapitzlist"/>
               <w:numPr>
                 <w:ilvl w:val="0"/>
                 <w:numId w:val="1"/>
@@ -588,7 +1138,6 @@
                 <w:lang w:eastAsia="de-DE"/>
               </w:rPr>
             </w:pPr>
-            <w:proofErr w:type="spellStart"/>
             <w:r>
               <w:rPr>
                 <w:rFonts w:ascii="Arial" w:hAnsi="Arial" w:cs="Arial"/>
@@ -597,18 +1146,7 @@
                 <w:szCs w:val="20"/>
                 <w:lang w:eastAsia="de-DE"/>
               </w:rPr>
-              <w:t>Pane-freezing</w:t>
-            </w:r>
-            <w:proofErr w:type="spellEnd"/>
-            <w:r>
-              <w:rPr>
-                <w:rFonts w:ascii="Arial" w:hAnsi="Arial" w:cs="Arial"/>
-                <w:color w:val="000000"/>
-                <w:sz w:val="20"/>
-                <w:szCs w:val="20"/>
-                <w:lang w:eastAsia="de-DE"/>
-              </w:rPr>
-              <w:t xml:space="preserve">: Feature </w:t>
+              <w:t xml:space="preserve">Pane-freezing: Feature </w:t>
             </w:r>
             <w:proofErr w:type="spellStart"/>
             <w:r>
@@ -644,7 +1182,7 @@
           </w:tcPr>
           <w:p>
             <w:pPr>
-              <w:pStyle w:val="Listenabsatz"/>
+              <w:pStyle w:val="Akapitzlist"/>
               <w:numPr>
                 <w:ilvl w:val="0"/>
                 <w:numId w:val="1"/>
@@ -658,27 +1196,15 @@
                 <w:lang w:val="en-US" w:eastAsia="de-DE"/>
               </w:rPr>
             </w:pPr>
-            <w:proofErr w:type="spellStart"/>
-            <w:r>
-              <w:rPr>
-                <w:rFonts w:ascii="Arial" w:hAnsi="Arial" w:cs="Arial"/>
-                <w:color w:val="000000"/>
-                <w:sz w:val="20"/>
-                <w:szCs w:val="20"/>
-                <w:lang w:val="en-US" w:eastAsia="de-DE"/>
-              </w:rPr>
-              <w:t>Writerclass</w:t>
-            </w:r>
-            <w:proofErr w:type="spellEnd"/>
-            <w:r>
-              <w:rPr>
-                <w:rFonts w:ascii="Arial" w:hAnsi="Arial" w:cs="Arial"/>
-                <w:color w:val="000000"/>
-                <w:sz w:val="20"/>
-                <w:szCs w:val="20"/>
-                <w:lang w:val="en-US" w:eastAsia="de-DE"/>
-              </w:rPr>
-              <w:t xml:space="preserve"> for really large files - does not support all features but is much faster</w:t>
+            <w:r>
+              <w:rPr>
+                <w:rFonts w:ascii="Arial" w:hAnsi="Arial" w:cs="Arial"/>
+                <w:color w:val="000000"/>
+                <w:sz w:val="20"/>
+                <w:szCs w:val="20"/>
+                <w:lang w:val="en-US" w:eastAsia="de-DE"/>
+              </w:rPr>
+              <w:t>Writerclass for really large files - does not support all features but is much faster</w:t>
             </w:r>
           </w:p>
         </w:tc>
@@ -702,7 +1228,7 @@
           </w:tcPr>
           <w:p>
             <w:pPr>
-              <w:pStyle w:val="Listenabsatz"/>
+              <w:pStyle w:val="Akapitzlist"/>
               <w:numPr>
                 <w:ilvl w:val="0"/>
                 <w:numId w:val="1"/>
@@ -724,29 +1250,7 @@
                 <w:szCs w:val="20"/>
                 <w:lang w:val="en-US" w:eastAsia="de-DE"/>
               </w:rPr>
-              <w:t>Worksheet-&gt;</w:t>
-            </w:r>
-            <w:proofErr w:type="spellStart"/>
-            <w:r>
-              <w:rPr>
-                <w:rFonts w:ascii="Arial" w:hAnsi="Arial" w:cs="Arial"/>
-                <w:color w:val="000000"/>
-                <w:sz w:val="20"/>
-                <w:szCs w:val="20"/>
-                <w:lang w:val="en-US" w:eastAsia="de-DE"/>
-              </w:rPr>
-              <w:t>Bind_Table</w:t>
-            </w:r>
-            <w:proofErr w:type="spellEnd"/>
-            <w:r>
-              <w:rPr>
-                <w:rFonts w:ascii="Arial" w:hAnsi="Arial" w:cs="Arial"/>
-                <w:color w:val="000000"/>
-                <w:sz w:val="20"/>
-                <w:szCs w:val="20"/>
-                <w:lang w:val="en-US" w:eastAsia="de-DE"/>
-              </w:rPr>
-              <w:t>:  Runtime enhancements</w:t>
+              <w:t>Worksheet-&gt;Bind_Table:  Runtime enhancements</w:t>
             </w:r>
           </w:p>
         </w:tc>
@@ -770,7 +1274,7 @@
           </w:tcPr>
           <w:p>
             <w:pPr>
-              <w:pStyle w:val="Listenabsatz"/>
+              <w:pStyle w:val="Akapitzlist"/>
               <w:numPr>
                 <w:ilvl w:val="0"/>
                 <w:numId w:val="1"/>
@@ -816,7 +1320,7 @@
           </w:tcPr>
           <w:p>
             <w:pPr>
-              <w:pStyle w:val="Listenabsatz"/>
+              <w:pStyle w:val="Akapitzlist"/>
               <w:numPr>
                 <w:ilvl w:val="0"/>
                 <w:numId w:val="1"/>
@@ -874,7 +1378,7 @@
           </w:tcPr>
           <w:p>
             <w:pPr>
-              <w:pStyle w:val="Listenabsatz"/>
+              <w:pStyle w:val="Akapitzlist"/>
               <w:numPr>
                 <w:ilvl w:val="0"/>
                 <w:numId w:val="1"/>
@@ -920,7 +1424,7 @@
           </w:tcPr>
           <w:p>
             <w:pPr>
-              <w:pStyle w:val="Listenabsatz"/>
+              <w:pStyle w:val="Akapitzlist"/>
               <w:numPr>
                 <w:ilvl w:val="0"/>
                 <w:numId w:val="1"/>
@@ -966,7 +1470,7 @@
           </w:tcPr>
           <w:p>
             <w:pPr>
-              <w:pStyle w:val="Listenabsatz"/>
+              <w:pStyle w:val="Akapitzlist"/>
               <w:numPr>
                 <w:ilvl w:val="0"/>
                 <w:numId w:val="1"/>
@@ -1012,7 +1516,7 @@
           </w:tcPr>
           <w:p>
             <w:pPr>
-              <w:pStyle w:val="Listenabsatz"/>
+              <w:pStyle w:val="Akapitzlist"/>
               <w:numPr>
                 <w:ilvl w:val="0"/>
                 <w:numId w:val="1"/>
@@ -1034,6 +1538,7 @@
                 <w:szCs w:val="20"/>
                 <w:lang w:val="en-US" w:eastAsia="de-DE"/>
               </w:rPr>
+              <w:lastRenderedPageBreak/>
               <w:t xml:space="preserve">Formulae supported by </w:t>
             </w:r>
             <w:proofErr w:type="spellStart"/>
@@ -1080,7 +1585,7 @@
           </w:tcPr>
           <w:p>
             <w:pPr>
-              <w:pStyle w:val="Listenabsatz"/>
+              <w:pStyle w:val="Akapitzlist"/>
               <w:numPr>
                 <w:ilvl w:val="0"/>
                 <w:numId w:val="1"/>
@@ -1116,7 +1621,7 @@
           </w:tcPr>
           <w:p>
             <w:pPr>
-              <w:pStyle w:val="Listenabsatz"/>
+              <w:pStyle w:val="Akapitzlist"/>
               <w:numPr>
                 <w:ilvl w:val="0"/>
                 <w:numId w:val="1"/>
@@ -1184,7 +1689,7 @@
           <w:left w:w="70" w:type="dxa"/>
           <w:right w:w="70" w:type="dxa"/>
         </w:tblCellMar>
-        <w:tblLook w:val="04A0"/>
+        <w:tblLook w:val="04A0" w:firstRow="1" w:lastRow="0" w:firstColumn="1" w:lastColumn="0" w:noHBand="0" w:noVBand="1"/>
       </w:tblPr>
       <w:tblGrid>
         <w:gridCol w:w="653"/>
@@ -1224,7 +1729,6 @@
                 <w:lang w:eastAsia="de-DE"/>
               </w:rPr>
             </w:pPr>
-            <w:proofErr w:type="spellStart"/>
             <w:r>
               <w:rPr>
                 <w:rFonts w:ascii="Arial" w:hAnsi="Arial" w:cs="Arial"/>
@@ -1236,6 +1740,266 @@
                 <w:lang w:eastAsia="de-DE"/>
               </w:rPr>
               <w:t>Bugfixes</w:t>
+            </w:r>
+          </w:p>
+        </w:tc>
+      </w:tr>
+      <w:tr>
+        <w:trPr>
+          <w:gridBefore w:val="1"/>
+          <w:wBefore w:w="653" w:type="dxa"/>
+          <w:trHeight w:val="255"/>
+        </w:trPr>
+        <w:tc>
+          <w:tcPr>
+            <w:tcW w:w="5700" w:type="dxa"/>
+            <w:gridSpan w:val="2"/>
+            <w:tcBorders>
+              <w:top w:val="nil"/>
+              <w:left w:val="nil"/>
+              <w:bottom w:val="nil"/>
+              <w:right w:val="nil"/>
+            </w:tcBorders>
+            <w:noWrap/>
+            <w:vAlign w:val="bottom"/>
+            <w:hideMark/>
+          </w:tcPr>
+          <w:p>
+            <w:pPr>
+              <w:spacing w:after="0" w:line="240" w:lineRule="auto"/>
+              <w:rPr>
+                <w:rFonts w:ascii="Arial" w:hAnsi="Arial" w:cs="Arial"/>
+                <w:color w:val="000000"/>
+                <w:sz w:val="20"/>
+                <w:szCs w:val="20"/>
+                <w:lang w:eastAsia="de-DE"/>
+              </w:rPr>
+            </w:pPr>
+          </w:p>
+        </w:tc>
+      </w:tr>
+      <w:tr>
+        <w:trPr>
+          <w:gridBefore w:val="1"/>
+          <w:wBefore w:w="653" w:type="dxa"/>
+          <w:trHeight w:val="255"/>
+        </w:trPr>
+        <w:tc>
+          <w:tcPr>
+            <w:tcW w:w="5700" w:type="dxa"/>
+            <w:gridSpan w:val="2"/>
+            <w:tcBorders>
+              <w:top w:val="nil"/>
+              <w:left w:val="nil"/>
+              <w:bottom w:val="nil"/>
+              <w:right w:val="nil"/>
+            </w:tcBorders>
+            <w:noWrap/>
+            <w:vAlign w:val="bottom"/>
+            <w:hideMark/>
+          </w:tcPr>
+          <w:p>
+            <w:pPr>
+              <w:pStyle w:val="Akapitzlist"/>
+              <w:numPr>
+                <w:ilvl w:val="0"/>
+                <w:numId w:val="1"/>
+              </w:numPr>
+              <w:spacing w:after="0" w:line="240" w:lineRule="auto"/>
+              <w:rPr>
+                <w:rFonts w:ascii="Arial" w:hAnsi="Arial" w:cs="Arial"/>
+                <w:color w:val="000000"/>
+                <w:sz w:val="20"/>
+                <w:szCs w:val="20"/>
+                <w:lang w:eastAsia="de-DE"/>
+              </w:rPr>
+            </w:pPr>
+            <w:r>
+              <w:rPr>
+                <w:rFonts w:ascii="Arial" w:hAnsi="Arial" w:cs="Arial"/>
+                <w:color w:val="000000"/>
+                <w:sz w:val="20"/>
+                <w:szCs w:val="20"/>
+                <w:lang w:eastAsia="de-DE"/>
+              </w:rPr>
+              <w:t>Autofilters</w:t>
+            </w:r>
+          </w:p>
+        </w:tc>
+      </w:tr>
+      <w:tr>
+        <w:trPr>
+          <w:gridBefore w:val="1"/>
+          <w:wBefore w:w="653" w:type="dxa"/>
+          <w:trHeight w:val="255"/>
+        </w:trPr>
+        <w:tc>
+          <w:tcPr>
+            <w:tcW w:w="5700" w:type="dxa"/>
+            <w:gridSpan w:val="2"/>
+            <w:tcBorders>
+              <w:top w:val="nil"/>
+              <w:left w:val="nil"/>
+              <w:bottom w:val="nil"/>
+              <w:right w:val="nil"/>
+            </w:tcBorders>
+            <w:noWrap/>
+            <w:vAlign w:val="bottom"/>
+            <w:hideMark/>
+          </w:tcPr>
+          <w:p>
+            <w:pPr>
+              <w:pStyle w:val="Akapitzlist"/>
+              <w:numPr>
+                <w:ilvl w:val="0"/>
+                <w:numId w:val="1"/>
+              </w:numPr>
+              <w:spacing w:after="0" w:line="240" w:lineRule="auto"/>
+              <w:rPr>
+                <w:rFonts w:ascii="Arial" w:hAnsi="Arial" w:cs="Arial"/>
+                <w:color w:val="000000"/>
+                <w:sz w:val="20"/>
+                <w:szCs w:val="20"/>
+                <w:lang w:eastAsia="de-DE"/>
+              </w:rPr>
+            </w:pPr>
+            <w:proofErr w:type="spellStart"/>
+            <w:r>
+              <w:rPr>
+                <w:rFonts w:ascii="Arial" w:hAnsi="Arial" w:cs="Arial"/>
+                <w:color w:val="000000"/>
+                <w:sz w:val="20"/>
+                <w:szCs w:val="20"/>
+                <w:lang w:eastAsia="de-DE"/>
+              </w:rPr>
+              <w:t>Conditional</w:t>
+            </w:r>
+            <w:proofErr w:type="spellEnd"/>
+            <w:r>
+              <w:rPr>
+                <w:rFonts w:ascii="Arial" w:hAnsi="Arial" w:cs="Arial"/>
+                <w:color w:val="000000"/>
+                <w:sz w:val="20"/>
+                <w:szCs w:val="20"/>
+                <w:lang w:eastAsia="de-DE"/>
+              </w:rPr>
+              <w:t xml:space="preserve"> Styles</w:t>
+            </w:r>
+          </w:p>
+        </w:tc>
+      </w:tr>
+      <w:tr>
+        <w:trPr>
+          <w:gridBefore w:val="1"/>
+          <w:wBefore w:w="653" w:type="dxa"/>
+          <w:trHeight w:val="255"/>
+        </w:trPr>
+        <w:tc>
+          <w:tcPr>
+            <w:tcW w:w="5700" w:type="dxa"/>
+            <w:gridSpan w:val="2"/>
+            <w:tcBorders>
+              <w:top w:val="nil"/>
+              <w:left w:val="nil"/>
+              <w:bottom w:val="nil"/>
+              <w:right w:val="nil"/>
+            </w:tcBorders>
+            <w:noWrap/>
+            <w:vAlign w:val="bottom"/>
+            <w:hideMark/>
+          </w:tcPr>
+          <w:p>
+            <w:pPr>
+              <w:pStyle w:val="Akapitzlist"/>
+              <w:numPr>
+                <w:ilvl w:val="0"/>
+                <w:numId w:val="1"/>
+              </w:numPr>
+              <w:spacing w:after="0" w:line="240" w:lineRule="auto"/>
+              <w:rPr>
+                <w:rFonts w:ascii="Arial" w:hAnsi="Arial" w:cs="Arial"/>
+                <w:color w:val="000000"/>
+                <w:sz w:val="20"/>
+                <w:szCs w:val="20"/>
+                <w:lang w:eastAsia="de-DE"/>
+              </w:rPr>
+            </w:pPr>
+            <w:proofErr w:type="spellStart"/>
+            <w:r>
+              <w:rPr>
+                <w:rFonts w:ascii="Arial" w:hAnsi="Arial" w:cs="Arial"/>
+                <w:color w:val="000000"/>
+                <w:sz w:val="20"/>
+                <w:szCs w:val="20"/>
+                <w:lang w:eastAsia="de-DE"/>
+              </w:rPr>
+              <w:t>Readerclass</w:t>
+            </w:r>
+            <w:proofErr w:type="spellEnd"/>
+            <w:r>
+              <w:rPr>
+                <w:rFonts w:ascii="Arial" w:hAnsi="Arial" w:cs="Arial"/>
+                <w:color w:val="000000"/>
+                <w:sz w:val="20"/>
+                <w:szCs w:val="20"/>
+                <w:lang w:eastAsia="de-DE"/>
+              </w:rPr>
+              <w:t xml:space="preserve">:  </w:t>
+            </w:r>
+            <w:proofErr w:type="spellStart"/>
+            <w:r>
+              <w:rPr>
+                <w:rFonts w:ascii="Arial" w:hAnsi="Arial" w:cs="Arial"/>
+                <w:color w:val="000000"/>
+                <w:sz w:val="20"/>
+                <w:szCs w:val="20"/>
+                <w:lang w:eastAsia="de-DE"/>
+              </w:rPr>
+              <w:t>Importing</w:t>
+            </w:r>
+            <w:proofErr w:type="spellEnd"/>
+            <w:r>
+              <w:rPr>
+                <w:rFonts w:ascii="Arial" w:hAnsi="Arial" w:cs="Arial"/>
+                <w:color w:val="000000"/>
+                <w:sz w:val="20"/>
+                <w:szCs w:val="20"/>
+                <w:lang w:eastAsia="de-DE"/>
+              </w:rPr>
+              <w:t xml:space="preserve"> </w:t>
+            </w:r>
+            <w:proofErr w:type="spellStart"/>
+            <w:r>
+              <w:rPr>
+                <w:rFonts w:ascii="Arial" w:hAnsi="Arial" w:cs="Arial"/>
+                <w:color w:val="000000"/>
+                <w:sz w:val="20"/>
+                <w:szCs w:val="20"/>
+                <w:lang w:eastAsia="de-DE"/>
+              </w:rPr>
+              <w:t>Drawings</w:t>
+            </w:r>
+            <w:proofErr w:type="spellEnd"/>
+            <w:r>
+              <w:rPr>
+                <w:rFonts w:ascii="Arial" w:hAnsi="Arial" w:cs="Arial"/>
+                <w:color w:val="000000"/>
+                <w:sz w:val="20"/>
+                <w:szCs w:val="20"/>
+                <w:lang w:eastAsia="de-DE"/>
+              </w:rPr>
+              <w:t xml:space="preserve"> </w:t>
+            </w:r>
+            <w:proofErr w:type="spellStart"/>
+            <w:r>
+              <w:rPr>
+                <w:rFonts w:ascii="Arial" w:hAnsi="Arial" w:cs="Arial"/>
+                <w:color w:val="000000"/>
+                <w:sz w:val="20"/>
+                <w:szCs w:val="20"/>
+                <w:lang w:eastAsia="de-DE"/>
+              </w:rPr>
+              <w:t>size</w:t>
             </w:r>
             <w:proofErr w:type="spellEnd"/>
           </w:p>
@@ -1263,41 +2027,7 @@
           </w:tcPr>
           <w:p>
             <w:pPr>
-              <w:spacing w:after="0" w:line="240" w:lineRule="auto"/>
-              <w:rPr>
-                <w:rFonts w:ascii="Arial" w:hAnsi="Arial" w:cs="Arial"/>
-                <w:color w:val="000000"/>
-                <w:sz w:val="20"/>
-                <w:szCs w:val="20"/>
-                <w:lang w:eastAsia="de-DE"/>
-              </w:rPr>
-            </w:pPr>
-          </w:p>
-        </w:tc>
-      </w:tr>
-      <w:tr>
-        <w:trPr>
-          <w:gridBefore w:val="1"/>
-          <w:wBefore w:w="653" w:type="dxa"/>
-          <w:trHeight w:val="255"/>
-        </w:trPr>
-        <w:tc>
-          <w:tcPr>
-            <w:tcW w:w="5700" w:type="dxa"/>
-            <w:gridSpan w:val="2"/>
-            <w:tcBorders>
-              <w:top w:val="nil"/>
-              <w:left w:val="nil"/>
-              <w:bottom w:val="nil"/>
-              <w:right w:val="nil"/>
-            </w:tcBorders>
-            <w:noWrap/>
-            <w:vAlign w:val="bottom"/>
-            <w:hideMark/>
-          </w:tcPr>
-          <w:p>
-            <w:pPr>
-              <w:pStyle w:val="Listenabsatz"/>
+              <w:pStyle w:val="Akapitzlist"/>
               <w:numPr>
                 <w:ilvl w:val="0"/>
                 <w:numId w:val="1"/>
@@ -1319,39 +2049,10 @@
                 <w:szCs w:val="20"/>
                 <w:lang w:eastAsia="de-DE"/>
               </w:rPr>
-              <w:t>Autofilters</w:t>
-            </w:r>
-          </w:p>
-        </w:tc>
-      </w:tr>
-      <w:tr>
-        <w:trPr>
-          <w:gridBefore w:val="1"/>
-          <w:wBefore w:w="653" w:type="dxa"/>
-          <w:trHeight w:val="255"/>
-        </w:trPr>
-        <w:tc>
-          <w:tcPr>
-            <w:tcW w:w="5700" w:type="dxa"/>
-            <w:gridSpan w:val="2"/>
-            <w:tcBorders>
-              <w:top w:val="nil"/>
-              <w:left w:val="nil"/>
-              <w:bottom w:val="nil"/>
-              <w:right w:val="nil"/>
-            </w:tcBorders>
-            <w:noWrap/>
-            <w:vAlign w:val="bottom"/>
-            <w:hideMark/>
-          </w:tcPr>
-          <w:p>
-            <w:pPr>
-              <w:pStyle w:val="Listenabsatz"/>
-              <w:numPr>
-                <w:ilvl w:val="0"/>
-                <w:numId w:val="1"/>
-              </w:numPr>
-              <w:spacing w:after="0" w:line="240" w:lineRule="auto"/>
+              <w:t>Worksheet-&gt;</w:t>
+            </w:r>
+            <w:proofErr w:type="spellStart"/>
+            <w:r>
               <w:rPr>
                 <w:rFonts w:ascii="Arial" w:hAnsi="Arial" w:cs="Arial"/>
                 <w:color w:val="000000"/>
@@ -1359,144 +2060,7 @@
                 <w:szCs w:val="20"/>
                 <w:lang w:eastAsia="de-DE"/>
               </w:rPr>
-            </w:pPr>
-            <w:proofErr w:type="spellStart"/>
-            <w:r>
-              <w:rPr>
-                <w:rFonts w:ascii="Arial" w:hAnsi="Arial" w:cs="Arial"/>
-                <w:color w:val="000000"/>
-                <w:sz w:val="20"/>
-                <w:szCs w:val="20"/>
-                <w:lang w:eastAsia="de-DE"/>
-              </w:rPr>
-              <w:t>Conditional</w:t>
-            </w:r>
-            <w:proofErr w:type="spellEnd"/>
-            <w:r>
-              <w:rPr>
-                <w:rFonts w:ascii="Arial" w:hAnsi="Arial" w:cs="Arial"/>
-                <w:color w:val="000000"/>
-                <w:sz w:val="20"/>
-                <w:szCs w:val="20"/>
-                <w:lang w:eastAsia="de-DE"/>
-              </w:rPr>
-              <w:t xml:space="preserve"> Styles</w:t>
-            </w:r>
-          </w:p>
-        </w:tc>
-      </w:tr>
-      <w:tr>
-        <w:trPr>
-          <w:gridBefore w:val="1"/>
-          <w:wBefore w:w="653" w:type="dxa"/>
-          <w:trHeight w:val="255"/>
-        </w:trPr>
-        <w:tc>
-          <w:tcPr>
-            <w:tcW w:w="5700" w:type="dxa"/>
-            <w:gridSpan w:val="2"/>
-            <w:tcBorders>
-              <w:top w:val="nil"/>
-              <w:left w:val="nil"/>
-              <w:bottom w:val="nil"/>
-              <w:right w:val="nil"/>
-            </w:tcBorders>
-            <w:noWrap/>
-            <w:vAlign w:val="bottom"/>
-            <w:hideMark/>
-          </w:tcPr>
-          <w:p>
-            <w:pPr>
-              <w:pStyle w:val="Listenabsatz"/>
-              <w:numPr>
-                <w:ilvl w:val="0"/>
-                <w:numId w:val="1"/>
-              </w:numPr>
-              <w:spacing w:after="0" w:line="240" w:lineRule="auto"/>
-              <w:rPr>
-                <w:rFonts w:ascii="Arial" w:hAnsi="Arial" w:cs="Arial"/>
-                <w:color w:val="000000"/>
-                <w:sz w:val="20"/>
-                <w:szCs w:val="20"/>
-                <w:lang w:eastAsia="de-DE"/>
-              </w:rPr>
-            </w:pPr>
-            <w:proofErr w:type="spellStart"/>
-            <w:r>
-              <w:rPr>
-                <w:rFonts w:ascii="Arial" w:hAnsi="Arial" w:cs="Arial"/>
-                <w:color w:val="000000"/>
-                <w:sz w:val="20"/>
-                <w:szCs w:val="20"/>
-                <w:lang w:eastAsia="de-DE"/>
-              </w:rPr>
-              <w:t>Readerclass</w:t>
-            </w:r>
-            <w:proofErr w:type="spellEnd"/>
-            <w:r>
-              <w:rPr>
-                <w:rFonts w:ascii="Arial" w:hAnsi="Arial" w:cs="Arial"/>
-                <w:color w:val="000000"/>
-                <w:sz w:val="20"/>
-                <w:szCs w:val="20"/>
-                <w:lang w:eastAsia="de-DE"/>
-              </w:rPr>
-              <w:t xml:space="preserve">:  </w:t>
-            </w:r>
-            <w:proofErr w:type="spellStart"/>
-            <w:r>
-              <w:rPr>
-                <w:rFonts w:ascii="Arial" w:hAnsi="Arial" w:cs="Arial"/>
-                <w:color w:val="000000"/>
-                <w:sz w:val="20"/>
-                <w:szCs w:val="20"/>
-                <w:lang w:eastAsia="de-DE"/>
-              </w:rPr>
-              <w:t>Importing</w:t>
-            </w:r>
-            <w:proofErr w:type="spellEnd"/>
-            <w:r>
-              <w:rPr>
-                <w:rFonts w:ascii="Arial" w:hAnsi="Arial" w:cs="Arial"/>
-                <w:color w:val="000000"/>
-                <w:sz w:val="20"/>
-                <w:szCs w:val="20"/>
-                <w:lang w:eastAsia="de-DE"/>
-              </w:rPr>
-              <w:t xml:space="preserve"> </w:t>
-            </w:r>
-            <w:proofErr w:type="spellStart"/>
-            <w:r>
-              <w:rPr>
-                <w:rFonts w:ascii="Arial" w:hAnsi="Arial" w:cs="Arial"/>
-                <w:color w:val="000000"/>
-                <w:sz w:val="20"/>
-                <w:szCs w:val="20"/>
-                <w:lang w:eastAsia="de-DE"/>
-              </w:rPr>
-              <w:t>Drawings</w:t>
-            </w:r>
-            <w:proofErr w:type="spellEnd"/>
-            <w:r>
-              <w:rPr>
-                <w:rFonts w:ascii="Arial" w:hAnsi="Arial" w:cs="Arial"/>
-                <w:color w:val="000000"/>
-                <w:sz w:val="20"/>
-                <w:szCs w:val="20"/>
-                <w:lang w:eastAsia="de-DE"/>
-              </w:rPr>
-              <w:t xml:space="preserve"> </w:t>
-            </w:r>
-            <w:proofErr w:type="spellStart"/>
-            <w:r>
-              <w:rPr>
-                <w:rFonts w:ascii="Arial" w:hAnsi="Arial" w:cs="Arial"/>
-                <w:color w:val="000000"/>
-                <w:sz w:val="20"/>
-                <w:szCs w:val="20"/>
-                <w:lang w:eastAsia="de-DE"/>
-              </w:rPr>
-              <w:t>size</w:t>
+              <w:t>Bind_Table</w:t>
             </w:r>
             <w:proofErr w:type="spellEnd"/>
           </w:p>
@@ -1524,7 +2088,7 @@
           </w:tcPr>
           <w:p>
             <w:pPr>
-              <w:pStyle w:val="Listenabsatz"/>
+              <w:pStyle w:val="Akapitzlist"/>
               <w:numPr>
                 <w:ilvl w:val="0"/>
                 <w:numId w:val="1"/>
@@ -1535,6 +2099,116 @@
                 <w:color w:val="000000"/>
                 <w:sz w:val="20"/>
                 <w:szCs w:val="20"/>
+                <w:lang w:val="en-US" w:eastAsia="de-DE"/>
+              </w:rPr>
+            </w:pPr>
+            <w:r>
+              <w:rPr>
+                <w:rFonts w:ascii="Arial" w:hAnsi="Arial" w:cs="Arial"/>
+                <w:color w:val="000000"/>
+                <w:sz w:val="20"/>
+                <w:szCs w:val="20"/>
+                <w:lang w:val="en-US" w:eastAsia="de-DE"/>
+              </w:rPr>
+              <w:t>Readerclass: Page-Breaks might cause dump</w:t>
+            </w:r>
+          </w:p>
+        </w:tc>
+      </w:tr>
+      <w:tr>
+        <w:trPr>
+          <w:gridBefore w:val="1"/>
+          <w:wBefore w:w="653" w:type="dxa"/>
+          <w:trHeight w:val="255"/>
+        </w:trPr>
+        <w:tc>
+          <w:tcPr>
+            <w:tcW w:w="5700" w:type="dxa"/>
+            <w:gridSpan w:val="2"/>
+            <w:tcBorders>
+              <w:top w:val="nil"/>
+              <w:left w:val="nil"/>
+              <w:bottom w:val="nil"/>
+              <w:right w:val="nil"/>
+            </w:tcBorders>
+            <w:noWrap/>
+            <w:vAlign w:val="bottom"/>
+            <w:hideMark/>
+          </w:tcPr>
+          <w:p>
+            <w:pPr>
+              <w:pStyle w:val="Akapitzlist"/>
+              <w:numPr>
+                <w:ilvl w:val="0"/>
+                <w:numId w:val="1"/>
+              </w:numPr>
+              <w:spacing w:after="0" w:line="240" w:lineRule="auto"/>
+              <w:rPr>
+                <w:rFonts w:ascii="Arial" w:hAnsi="Arial" w:cs="Arial"/>
+                <w:color w:val="000000"/>
+                <w:sz w:val="20"/>
+                <w:szCs w:val="20"/>
+                <w:lang w:val="en-US" w:eastAsia="de-DE"/>
+              </w:rPr>
+            </w:pPr>
+            <w:proofErr w:type="spellStart"/>
+            <w:r>
+              <w:rPr>
+                <w:rFonts w:ascii="Arial" w:hAnsi="Arial" w:cs="Arial"/>
+                <w:color w:val="000000"/>
+                <w:sz w:val="20"/>
+                <w:szCs w:val="20"/>
+                <w:lang w:val="en-US" w:eastAsia="de-DE"/>
+              </w:rPr>
+              <w:t>Writerclass</w:t>
+            </w:r>
+            <w:proofErr w:type="spellEnd"/>
+            <w:r>
+              <w:rPr>
+                <w:rFonts w:ascii="Arial" w:hAnsi="Arial" w:cs="Arial"/>
+                <w:color w:val="000000"/>
+                <w:sz w:val="20"/>
+                <w:szCs w:val="20"/>
+                <w:lang w:val="en-US" w:eastAsia="de-DE"/>
+              </w:rPr>
+              <w:t>:  Cells with leading blanks</w:t>
+            </w:r>
+          </w:p>
+        </w:tc>
+      </w:tr>
+      <w:tr>
+        <w:trPr>
+          <w:gridBefore w:val="1"/>
+          <w:wBefore w:w="653" w:type="dxa"/>
+          <w:trHeight w:val="255"/>
+        </w:trPr>
+        <w:tc>
+          <w:tcPr>
+            <w:tcW w:w="5700" w:type="dxa"/>
+            <w:gridSpan w:val="2"/>
+            <w:tcBorders>
+              <w:top w:val="nil"/>
+              <w:left w:val="nil"/>
+              <w:bottom w:val="nil"/>
+              <w:right w:val="nil"/>
+            </w:tcBorders>
+            <w:noWrap/>
+            <w:vAlign w:val="bottom"/>
+            <w:hideMark/>
+          </w:tcPr>
+          <w:p>
+            <w:pPr>
+              <w:pStyle w:val="Akapitzlist"/>
+              <w:numPr>
+                <w:ilvl w:val="0"/>
+                <w:numId w:val="1"/>
+              </w:numPr>
+              <w:spacing w:after="0" w:line="240" w:lineRule="auto"/>
+              <w:rPr>
+                <w:rFonts w:ascii="Arial" w:hAnsi="Arial" w:cs="Arial"/>
+                <w:color w:val="000000"/>
+                <w:sz w:val="20"/>
+                <w:szCs w:val="20"/>
                 <w:lang w:eastAsia="de-DE"/>
               </w:rPr>
             </w:pPr>
@@ -1546,8 +2220,47 @@
                 <w:szCs w:val="20"/>
                 <w:lang w:eastAsia="de-DE"/>
               </w:rPr>
-              <w:t>Worksheet-&gt;</w:t>
-            </w:r>
+              <w:t>Outlines</w:t>
+            </w:r>
+          </w:p>
+        </w:tc>
+      </w:tr>
+      <w:tr>
+        <w:trPr>
+          <w:gridBefore w:val="1"/>
+          <w:wBefore w:w="653" w:type="dxa"/>
+          <w:trHeight w:val="255"/>
+        </w:trPr>
+        <w:tc>
+          <w:tcPr>
+            <w:tcW w:w="5700" w:type="dxa"/>
+            <w:gridSpan w:val="2"/>
+            <w:tcBorders>
+              <w:top w:val="nil"/>
+              <w:left w:val="nil"/>
+              <w:bottom w:val="nil"/>
+              <w:right w:val="nil"/>
+            </w:tcBorders>
+            <w:noWrap/>
+            <w:vAlign w:val="bottom"/>
+            <w:hideMark/>
+          </w:tcPr>
+          <w:p>
+            <w:pPr>
+              <w:pStyle w:val="Akapitzlist"/>
+              <w:numPr>
+                <w:ilvl w:val="0"/>
+                <w:numId w:val="1"/>
+              </w:numPr>
+              <w:spacing w:after="0" w:line="240" w:lineRule="auto"/>
+              <w:rPr>
+                <w:rFonts w:ascii="Arial" w:hAnsi="Arial" w:cs="Arial"/>
+                <w:color w:val="000000"/>
+                <w:sz w:val="20"/>
+                <w:szCs w:val="20"/>
+                <w:lang w:eastAsia="de-DE"/>
+              </w:rPr>
+            </w:pPr>
             <w:proofErr w:type="spellStart"/>
             <w:r>
               <w:rPr>
@@ -1557,7 +2270,7 @@
                 <w:szCs w:val="20"/>
                 <w:lang w:eastAsia="de-DE"/>
               </w:rPr>
-              <w:t>Bind_Table</w:t>
+              <w:t>Cell-merging</w:t>
             </w:r>
             <w:proofErr w:type="spellEnd"/>
           </w:p>
@@ -1585,7 +2298,7 @@
           </w:tcPr>
           <w:p>
             <w:pPr>
-              <w:pStyle w:val="Listenabsatz"/>
+              <w:pStyle w:val="Akapitzlist"/>
               <w:numPr>
                 <w:ilvl w:val="0"/>
                 <w:numId w:val="1"/>
@@ -1599,27 +2312,15 @@
                 <w:lang w:val="en-US" w:eastAsia="de-DE"/>
               </w:rPr>
             </w:pPr>
-            <w:proofErr w:type="spellStart"/>
-            <w:r>
-              <w:rPr>
-                <w:rFonts w:ascii="Arial" w:hAnsi="Arial" w:cs="Arial"/>
-                <w:color w:val="000000"/>
-                <w:sz w:val="20"/>
-                <w:szCs w:val="20"/>
-                <w:lang w:val="en-US" w:eastAsia="de-DE"/>
-              </w:rPr>
-              <w:t>Readerclass</w:t>
-            </w:r>
-            <w:proofErr w:type="spellEnd"/>
-            <w:r>
-              <w:rPr>
-                <w:rFonts w:ascii="Arial" w:hAnsi="Arial" w:cs="Arial"/>
-                <w:color w:val="000000"/>
-                <w:sz w:val="20"/>
-                <w:szCs w:val="20"/>
-                <w:lang w:val="en-US" w:eastAsia="de-DE"/>
-              </w:rPr>
-              <w:t>: Page-Breaks might cause dump</w:t>
+            <w:r>
+              <w:rPr>
+                <w:rFonts w:ascii="Arial" w:hAnsi="Arial" w:cs="Arial"/>
+                <w:color w:val="000000"/>
+                <w:sz w:val="20"/>
+                <w:szCs w:val="20"/>
+                <w:lang w:val="en-US" w:eastAsia="de-DE"/>
+              </w:rPr>
+              <w:t>Determining when a cell is hidden ( outlines, filters, hidden, … )</w:t>
             </w:r>
           </w:p>
         </w:tc>
@@ -1646,7 +2347,7 @@
           </w:tcPr>
           <w:p>
             <w:pPr>
-              <w:pStyle w:val="Listenabsatz"/>
+              <w:pStyle w:val="Akapitzlist"/>
               <w:numPr>
                 <w:ilvl w:val="0"/>
                 <w:numId w:val="1"/>
@@ -1660,27 +2361,15 @@
                 <w:lang w:val="en-US" w:eastAsia="de-DE"/>
               </w:rPr>
             </w:pPr>
-            <w:proofErr w:type="spellStart"/>
-            <w:r>
-              <w:rPr>
-                <w:rFonts w:ascii="Arial" w:hAnsi="Arial" w:cs="Arial"/>
-                <w:color w:val="000000"/>
-                <w:sz w:val="20"/>
-                <w:szCs w:val="20"/>
-                <w:lang w:val="en-US" w:eastAsia="de-DE"/>
-              </w:rPr>
-              <w:t>Writerclass</w:t>
-            </w:r>
-            <w:proofErr w:type="spellEnd"/>
-            <w:r>
-              <w:rPr>
-                <w:rFonts w:ascii="Arial" w:hAnsi="Arial" w:cs="Arial"/>
-                <w:color w:val="000000"/>
-                <w:sz w:val="20"/>
-                <w:szCs w:val="20"/>
-                <w:lang w:val="en-US" w:eastAsia="de-DE"/>
-              </w:rPr>
-              <w:t>:  Cells with leading blanks</w:t>
+            <w:r>
+              <w:rPr>
+                <w:rFonts w:ascii="Arial" w:hAnsi="Arial" w:cs="Arial"/>
+                <w:color w:val="000000"/>
+                <w:sz w:val="20"/>
+                <w:szCs w:val="20"/>
+                <w:lang w:val="en-US" w:eastAsia="de-DE"/>
+              </w:rPr>
+              <w:t>Row-formatting in rows w/o content</w:t>
             </w:r>
           </w:p>
         </w:tc>
@@ -1707,208 +2396,7 @@
           </w:tcPr>
           <w:p>
             <w:pPr>
-              <w:pStyle w:val="Listenabsatz"/>
-              <w:numPr>
-                <w:ilvl w:val="0"/>
-                <w:numId w:val="1"/>
-              </w:numPr>
-              <w:spacing w:after="0" w:line="240" w:lineRule="auto"/>
-              <w:rPr>
-                <w:rFonts w:ascii="Arial" w:hAnsi="Arial" w:cs="Arial"/>
-                <w:color w:val="000000"/>
-                <w:sz w:val="20"/>
-                <w:szCs w:val="20"/>
-                <w:lang w:eastAsia="de-DE"/>
-              </w:rPr>
-            </w:pPr>
-            <w:proofErr w:type="spellStart"/>
-            <w:r>
-              <w:rPr>
-                <w:rFonts w:ascii="Arial" w:hAnsi="Arial" w:cs="Arial"/>
-                <w:color w:val="000000"/>
-                <w:sz w:val="20"/>
-                <w:szCs w:val="20"/>
-                <w:lang w:eastAsia="de-DE"/>
-              </w:rPr>
-              <w:t>Outlines</w:t>
-            </w:r>
-            <w:proofErr w:type="spellEnd"/>
-          </w:p>
-        </w:tc>
-      </w:tr>
-      <w:tr>
-        <w:trPr>
-          <w:gridBefore w:val="1"/>
-          <w:wBefore w:w="653" w:type="dxa"/>
-          <w:trHeight w:val="255"/>
-        </w:trPr>
-        <w:tc>
-          <w:tcPr>
-            <w:tcW w:w="5700" w:type="dxa"/>
-            <w:gridSpan w:val="2"/>
-            <w:tcBorders>
-              <w:top w:val="nil"/>
-              <w:left w:val="nil"/>
-              <w:bottom w:val="nil"/>
-              <w:right w:val="nil"/>
-            </w:tcBorders>
-            <w:noWrap/>
-            <w:vAlign w:val="bottom"/>
-            <w:hideMark/>
-          </w:tcPr>
-          <w:p>
-            <w:pPr>
-              <w:pStyle w:val="Listenabsatz"/>
-              <w:numPr>
-                <w:ilvl w:val="0"/>
-                <w:numId w:val="1"/>
-              </w:numPr>
-              <w:spacing w:after="0" w:line="240" w:lineRule="auto"/>
-              <w:rPr>
-                <w:rFonts w:ascii="Arial" w:hAnsi="Arial" w:cs="Arial"/>
-                <w:color w:val="000000"/>
-                <w:sz w:val="20"/>
-                <w:szCs w:val="20"/>
-                <w:lang w:eastAsia="de-DE"/>
-              </w:rPr>
-            </w:pPr>
-            <w:proofErr w:type="spellStart"/>
-            <w:r>
-              <w:rPr>
-                <w:rFonts w:ascii="Arial" w:hAnsi="Arial" w:cs="Arial"/>
-                <w:color w:val="000000"/>
-                <w:sz w:val="20"/>
-                <w:szCs w:val="20"/>
-                <w:lang w:eastAsia="de-DE"/>
-              </w:rPr>
-              <w:t>Cell-merging</w:t>
-            </w:r>
-            <w:proofErr w:type="spellEnd"/>
-          </w:p>
-        </w:tc>
-      </w:tr>
-      <w:tr>
-        <w:trPr>
-          <w:gridBefore w:val="1"/>
-          <w:wBefore w:w="653" w:type="dxa"/>
-          <w:trHeight w:val="255"/>
-        </w:trPr>
-        <w:tc>
-          <w:tcPr>
-            <w:tcW w:w="5700" w:type="dxa"/>
-            <w:gridSpan w:val="2"/>
-            <w:tcBorders>
-              <w:top w:val="nil"/>
-              <w:left w:val="nil"/>
-              <w:bottom w:val="nil"/>
-              <w:right w:val="nil"/>
-            </w:tcBorders>
-            <w:noWrap/>
-            <w:vAlign w:val="bottom"/>
-            <w:hideMark/>
-          </w:tcPr>
-          <w:p>
-            <w:pPr>
-              <w:pStyle w:val="Listenabsatz"/>
-              <w:numPr>
-                <w:ilvl w:val="0"/>
-                <w:numId w:val="1"/>
-              </w:numPr>
-              <w:spacing w:after="0" w:line="240" w:lineRule="auto"/>
-              <w:rPr>
-                <w:rFonts w:ascii="Arial" w:hAnsi="Arial" w:cs="Arial"/>
-                <w:color w:val="000000"/>
-                <w:sz w:val="20"/>
-                <w:szCs w:val="20"/>
-                <w:lang w:val="en-US" w:eastAsia="de-DE"/>
-              </w:rPr>
-            </w:pPr>
-            <w:r>
-              <w:rPr>
-                <w:rFonts w:ascii="Arial" w:hAnsi="Arial" w:cs="Arial"/>
-                <w:color w:val="000000"/>
-                <w:sz w:val="20"/>
-                <w:szCs w:val="20"/>
-                <w:lang w:val="en-US" w:eastAsia="de-DE"/>
-              </w:rPr>
-              <w:t>Determining when a cell is hidden ( outlines, filters, hidden, … )</w:t>
-            </w:r>
-          </w:p>
-        </w:tc>
-      </w:tr>
-      <w:tr>
-        <w:trPr>
-          <w:gridBefore w:val="1"/>
-          <w:wBefore w:w="653" w:type="dxa"/>
-          <w:trHeight w:val="255"/>
-        </w:trPr>
-        <w:tc>
-          <w:tcPr>
-            <w:tcW w:w="5700" w:type="dxa"/>
-            <w:gridSpan w:val="2"/>
-            <w:tcBorders>
-              <w:top w:val="nil"/>
-              <w:left w:val="nil"/>
-              <w:bottom w:val="nil"/>
-              <w:right w:val="nil"/>
-            </w:tcBorders>
-            <w:noWrap/>
-            <w:vAlign w:val="bottom"/>
-            <w:hideMark/>
-          </w:tcPr>
-          <w:p>
-            <w:pPr>
-              <w:pStyle w:val="Listenabsatz"/>
-              <w:numPr>
-                <w:ilvl w:val="0"/>
-                <w:numId w:val="1"/>
-              </w:numPr>
-              <w:spacing w:after="0" w:line="240" w:lineRule="auto"/>
-              <w:rPr>
-                <w:rFonts w:ascii="Arial" w:hAnsi="Arial" w:cs="Arial"/>
-                <w:color w:val="000000"/>
-                <w:sz w:val="20"/>
-                <w:szCs w:val="20"/>
-                <w:lang w:val="en-US" w:eastAsia="de-DE"/>
-              </w:rPr>
-            </w:pPr>
-            <w:r>
-              <w:rPr>
-                <w:rFonts w:ascii="Arial" w:hAnsi="Arial" w:cs="Arial"/>
-                <w:color w:val="000000"/>
-                <w:sz w:val="20"/>
-                <w:szCs w:val="20"/>
-                <w:lang w:val="en-US" w:eastAsia="de-DE"/>
-              </w:rPr>
-              <w:lastRenderedPageBreak/>
-              <w:t>Row-formatting in rows w/o content</w:t>
-            </w:r>
-          </w:p>
-        </w:tc>
-      </w:tr>
-      <w:tr>
-        <w:trPr>
-          <w:gridBefore w:val="1"/>
-          <w:wBefore w:w="653" w:type="dxa"/>
-          <w:trHeight w:val="255"/>
-        </w:trPr>
-        <w:tc>
-          <w:tcPr>
-            <w:tcW w:w="5700" w:type="dxa"/>
-            <w:gridSpan w:val="2"/>
-            <w:tcBorders>
-              <w:top w:val="nil"/>
-              <w:left w:val="nil"/>
-              <w:bottom w:val="nil"/>
-              <w:right w:val="nil"/>
-            </w:tcBorders>
-            <w:noWrap/>
-            <w:vAlign w:val="bottom"/>
-            <w:hideMark/>
-          </w:tcPr>
-          <w:p>
-            <w:pPr>
-              <w:pStyle w:val="Listenabsatz"/>
+              <w:pStyle w:val="Akapitzlist"/>
               <w:numPr>
                 <w:ilvl w:val="0"/>
                 <w:numId w:val="1"/>
@@ -2025,8 +2513,121 @@
 </file>
 
 <file path=word/numbering.xml><?xml version="1.0" encoding="utf-8"?>
-<w:numbering xmlns:ve="http://schemas.openxmlformats.org/markup-compatibility/2006" xmlns:o="urn:schemas-microsoft-com:office:office" xmlns:r="http://schemas.openxmlformats.org/officeDocument/2006/relationships" xmlns:m="http://schemas.openxmlformats.org/officeDocument/2006/math" xmlns:v="urn:schemas-microsoft-com:vml" xmlns:wp="http://schemas.openxmlformats.org/drawingml/2006/wordprocessingDrawing" xmlns:w10="urn:schemas-microsoft-com:office:word" xmlns:w="http://schemas.openxmlformats.org/wordprocessingml/2006/main" xmlns:wne="http://schemas.microsoft.com/office/word/2006/wordml">
-  <w:abstractNum w:abstractNumId="0">
+<w:numbering xmlns:wpc="http://schemas.microsoft.com/office/word/2010/wordprocessingCanvas" xmlns:mc="http://schemas.openxmlformats.org/markup-compatibility/2006" xmlns:o="urn:schemas-microsoft-com:office:office" xmlns:r="http://schemas.openxmlformats.org/officeDocument/2006/relationships" xmlns:m="http://schemas.openxmlformats.org/officeDocument/2006/math" xmlns:v="urn:schemas-microsoft-com:vml" xmlns:wp14="http://schemas.microsoft.com/office/word/2010/wordprocessingDrawing" xmlns:wp="http://schemas.openxmlformats.org/drawingml/2006/wordprocessingDrawing" xmlns:w10="urn:schemas-microsoft-com:office:word" xmlns:w="http://schemas.openxmlformats.org/wordprocessingml/2006/main" xmlns:w14="http://schemas.microsoft.com/office/word/2010/wordml" xmlns:w15="http://schemas.microsoft.com/office/word/2012/wordml" xmlns:wpg="http://schemas.microsoft.com/office/word/2010/wordprocessingGroup" xmlns:wpi="http://schemas.microsoft.com/office/word/2010/wordprocessingInk" xmlns:wne="http://schemas.microsoft.com/office/word/2006/wordml" xmlns:wps="http://schemas.microsoft.com/office/word/2010/wordprocessingShape" mc:Ignorable="w14 w15 wp14">
+  <w:abstractNum w:abstractNumId="0" w15:restartNumberingAfterBreak="0">
+    <w:nsid w:val="24616864"/>
+    <w:multiLevelType w:val="hybridMultilevel"/>
+    <w:tmpl w:val="04DEF8AA"/>
+    <w:lvl w:ilvl="0" w:tplc="04150001">
+      <w:start w:val="1"/>
+      <w:numFmt w:val="bullet"/>
+      <w:lvlText w:val=""/>
+      <w:lvlJc w:val="left"/>
+      <w:pPr>
+        <w:ind w:left="720" w:hanging="360"/>
+      </w:pPr>
+      <w:rPr>
+        <w:rFonts w:ascii="Symbol" w:hAnsi="Symbol" w:hint="default"/>
+      </w:rPr>
+    </w:lvl>
+    <w:lvl w:ilvl="1" w:tplc="04150003" w:tentative="1">
+      <w:start w:val="1"/>
+      <w:numFmt w:val="bullet"/>
+      <w:lvlText w:val="o"/>
+      <w:lvlJc w:val="left"/>
+      <w:pPr>
+        <w:ind w:left="1440" w:hanging="360"/>
+      </w:pPr>
+      <w:rPr>
+        <w:rFonts w:ascii="Courier New" w:hAnsi="Courier New" w:cs="Courier New" w:hint="default"/>
+      </w:rPr>
+    </w:lvl>
+    <w:lvl w:ilvl="2" w:tplc="04150005" w:tentative="1">
+      <w:start w:val="1"/>
+      <w:numFmt w:val="bullet"/>
+      <w:lvlText w:val=""/>
+      <w:lvlJc w:val="left"/>
+      <w:pPr>
+        <w:ind w:left="2160" w:hanging="360"/>
+      </w:pPr>
+      <w:rPr>
+        <w:rFonts w:ascii="Wingdings" w:hAnsi="Wingdings" w:hint="default"/>
+      </w:rPr>
+    </w:lvl>
+    <w:lvl w:ilvl="3" w:tplc="04150001" w:tentative="1">
+      <w:start w:val="1"/>
+      <w:numFmt w:val="bullet"/>
+      <w:lvlText w:val=""/>
+      <w:lvlJc w:val="left"/>
+      <w:pPr>
+        <w:ind w:left="2880" w:hanging="360"/>
+      </w:pPr>
+      <w:rPr>
+        <w:rFonts w:ascii="Symbol" w:hAnsi="Symbol" w:hint="default"/>
+      </w:rPr>
+    </w:lvl>
+    <w:lvl w:ilvl="4" w:tplc="04150003" w:tentative="1">
+      <w:start w:val="1"/>
+      <w:numFmt w:val="bullet"/>
+      <w:lvlText w:val="o"/>
+      <w:lvlJc w:val="left"/>
+      <w:pPr>
+        <w:ind w:left="3600" w:hanging="360"/>
+      </w:pPr>
+      <w:rPr>
+        <w:rFonts w:ascii="Courier New" w:hAnsi="Courier New" w:cs="Courier New" w:hint="default"/>
+      </w:rPr>
+    </w:lvl>
+    <w:lvl w:ilvl="5" w:tplc="04150005" w:tentative="1">
+      <w:start w:val="1"/>
+      <w:numFmt w:val="bullet"/>
+      <w:lvlText w:val=""/>
+      <w:lvlJc w:val="left"/>
+      <w:pPr>
+        <w:ind w:left="4320" w:hanging="360"/>
+      </w:pPr>
+      <w:rPr>
+        <w:rFonts w:ascii="Wingdings" w:hAnsi="Wingdings" w:hint="default"/>
+      </w:rPr>
+    </w:lvl>
+    <w:lvl w:ilvl="6" w:tplc="04150001" w:tentative="1">
+      <w:start w:val="1"/>
+      <w:numFmt w:val="bullet"/>
+      <w:lvlText w:val=""/>
+      <w:lvlJc w:val="left"/>
+      <w:pPr>
+        <w:ind w:left="5040" w:hanging="360"/>
+      </w:pPr>
+      <w:rPr>
+        <w:rFonts w:ascii="Symbol" w:hAnsi="Symbol" w:hint="default"/>
+      </w:rPr>
+    </w:lvl>
+    <w:lvl w:ilvl="7" w:tplc="04150003" w:tentative="1">
+      <w:start w:val="1"/>
+      <w:numFmt w:val="bullet"/>
+      <w:lvlText w:val="o"/>
+      <w:lvlJc w:val="left"/>
+      <w:pPr>
+        <w:ind w:left="5760" w:hanging="360"/>
+      </w:pPr>
+      <w:rPr>
+        <w:rFonts w:ascii="Courier New" w:hAnsi="Courier New" w:cs="Courier New" w:hint="default"/>
+      </w:rPr>
+    </w:lvl>
+    <w:lvl w:ilvl="8" w:tplc="04150005" w:tentative="1">
+      <w:start w:val="1"/>
+      <w:numFmt w:val="bullet"/>
+      <w:lvlText w:val=""/>
+      <w:lvlJc w:val="left"/>
+      <w:pPr>
+        <w:ind w:left="6480" w:hanging="360"/>
+      </w:pPr>
+      <w:rPr>
+        <w:rFonts w:ascii="Wingdings" w:hAnsi="Wingdings" w:hint="default"/>
+      </w:rPr>
+    </w:lvl>
+  </w:abstractNum>
+  <w:abstractNum w:abstractNumId="1" w15:restartNumberingAfterBreak="0">
     <w:nsid w:val="2E2879F0"/>
     <w:multiLevelType w:val="hybridMultilevel"/>
     <w:tmpl w:val="9F621306"/>
@@ -2042,7 +2643,7 @@
         <w:rFonts w:ascii="Symbol" w:hAnsi="Symbol" w:hint="default"/>
       </w:rPr>
     </w:lvl>
-    <w:lvl w:ilvl="1" w:tplc="04070003" w:tentative="1">
+    <w:lvl w:ilvl="1" w:tplc="04070003">
       <w:start w:val="1"/>
       <w:numFmt w:val="bullet"/>
       <w:lvlText w:val="o"/>
@@ -2139,7 +2740,7 @@
       </w:rPr>
     </w:lvl>
   </w:abstractNum>
-  <w:abstractNum w:abstractNumId="1">
+  <w:abstractNum w:abstractNumId="2" w15:restartNumberingAfterBreak="0">
     <w:nsid w:val="544814BB"/>
     <w:multiLevelType w:val="hybridMultilevel"/>
     <w:tmpl w:val="E1146984"/>
@@ -2155,7 +2756,7 @@
         <w:rFonts w:ascii="Symbol" w:hAnsi="Symbol" w:hint="default"/>
       </w:rPr>
     </w:lvl>
-    <w:lvl w:ilvl="1" w:tplc="04070003" w:tentative="1">
+    <w:lvl w:ilvl="1" w:tplc="04070003">
       <w:start w:val="1"/>
       <w:numFmt w:val="bullet"/>
       <w:lvlText w:val="o"/>
@@ -2253,16 +2854,19 @@
     </w:lvl>
   </w:abstractNum>
   <w:num w:numId="1">
+    <w:abstractNumId w:val="2"/>
+  </w:num>
+  <w:num w:numId="2">
     <w:abstractNumId w:val="1"/>
   </w:num>
-  <w:num w:numId="2">
+  <w:num w:numId="3">
     <w:abstractNumId w:val="0"/>
   </w:num>
 </w:numbering>
 </file>
 
 <file path=word/styles.xml><?xml version="1.0" encoding="utf-8"?>
-<w:styles xmlns:r="http://schemas.openxmlformats.org/officeDocument/2006/relationships" xmlns:w="http://schemas.openxmlformats.org/wordprocessingml/2006/main">
+<w:styles xmlns:mc="http://schemas.openxmlformats.org/markup-compatibility/2006" xmlns:r="http://schemas.openxmlformats.org/officeDocument/2006/relationships" xmlns:w="http://schemas.openxmlformats.org/wordprocessingml/2006/main" xmlns:w14="http://schemas.microsoft.com/office/word/2010/wordml" xmlns:w15="http://schemas.microsoft.com/office/word/2012/wordml" mc:Ignorable="w14 w15">
   <w:docDefaults>
     <w:rPrDefault>
       <w:rPr>
@@ -2278,146 +2882,380 @@
       </w:pPr>
     </w:pPrDefault>
   </w:docDefaults>
-  <w:latentStyles w:defLockedState="0" w:defUIPriority="99" w:defSemiHidden="1" w:defUnhideWhenUsed="1" w:defQFormat="0" w:count="267">
-    <w:lsdException w:name="Normal" w:semiHidden="0" w:uiPriority="0" w:unhideWhenUsed="0" w:qFormat="1"/>
-    <w:lsdException w:name="heading 1" w:semiHidden="0" w:uiPriority="9" w:unhideWhenUsed="0" w:qFormat="1"/>
-    <w:lsdException w:name="heading 2" w:uiPriority="9" w:qFormat="1"/>
-    <w:lsdException w:name="heading 3" w:uiPriority="9" w:qFormat="1"/>
-    <w:lsdException w:name="heading 4" w:uiPriority="9" w:qFormat="1"/>
-    <w:lsdException w:name="heading 5" w:uiPriority="9" w:qFormat="1"/>
-    <w:lsdException w:name="heading 6" w:uiPriority="9" w:qFormat="1"/>
-    <w:lsdException w:name="heading 7" w:uiPriority="9" w:qFormat="1"/>
-    <w:lsdException w:name="heading 8" w:uiPriority="9" w:qFormat="1"/>
-    <w:lsdException w:name="heading 9" w:uiPriority="9" w:qFormat="1"/>
-    <w:lsdException w:name="toc 1" w:uiPriority="39"/>
-    <w:lsdException w:name="toc 2" w:uiPriority="39"/>
-    <w:lsdException w:name="toc 3" w:uiPriority="39"/>
-    <w:lsdException w:name="toc 4" w:uiPriority="39"/>
-    <w:lsdException w:name="toc 5" w:uiPriority="39"/>
-    <w:lsdException w:name="toc 6" w:uiPriority="39"/>
-    <w:lsdException w:name="toc 7" w:uiPriority="39"/>
-    <w:lsdException w:name="toc 8" w:uiPriority="39"/>
-    <w:lsdException w:name="toc 9" w:uiPriority="39"/>
-    <w:lsdException w:name="caption" w:uiPriority="35" w:qFormat="1"/>
-    <w:lsdException w:name="Title" w:semiHidden="0" w:uiPriority="10" w:unhideWhenUsed="0" w:qFormat="1"/>
-    <w:lsdException w:name="Default Paragraph Font" w:uiPriority="1"/>
-    <w:lsdException w:name="Subtitle" w:semiHidden="0" w:uiPriority="11" w:unhideWhenUsed="0" w:qFormat="1"/>
-    <w:lsdException w:name="Strong" w:semiHidden="0" w:uiPriority="22" w:unhideWhenUsed="0" w:qFormat="1"/>
-    <w:lsdException w:name="Emphasis" w:semiHidden="0" w:uiPriority="20" w:unhideWhenUsed="0" w:qFormat="1"/>
-    <w:lsdException w:name="Table Grid" w:semiHidden="0" w:uiPriority="59" w:unhideWhenUsed="0"/>
-    <w:lsdException w:name="Placeholder Text" w:unhideWhenUsed="0"/>
-    <w:lsdException w:name="No Spacing" w:semiHidden="0" w:uiPriority="1" w:unhideWhenUsed="0" w:qFormat="1"/>
-    <w:lsdException w:name="Light Shading" w:semiHidden="0" w:uiPriority="60" w:unhideWhenUsed="0"/>
-    <w:lsdException w:name="Light List" w:semiHidden="0" w:uiPriority="61" w:unhideWhenUsed="0"/>
-    <w:lsdException w:name="Light Grid" w:semiHidden="0" w:uiPriority="62" w:unhideWhenUsed="0"/>
-    <w:lsdException w:name="Medium Shading 1" w:semiHidden="0" w:uiPriority="63" w:unhideWhenUsed="0"/>
-    <w:lsdException w:name="Medium Shading 2" w:semiHidden="0" w:uiPriority="64" w:unhideWhenUsed="0"/>
-    <w:lsdException w:name="Medium List 1" w:semiHidden="0" w:uiPriority="65" w:unhideWhenUsed="0"/>
-    <w:lsdException w:name="Medium List 2" w:semiHidden="0" w:uiPriority="66" w:unhideWhenUsed="0"/>
-    <w:lsdException w:name="Medium Grid 1" w:semiHidden="0" w:uiPriority="67" w:unhideWhenUsed="0"/>
-    <w:lsdException w:name="Medium Grid 2" w:semiHidden="0" w:uiPriority="68" w:unhideWhenUsed="0"/>
-    <w:lsdException w:name="Medium Grid 3" w:semiHidden="0" w:uiPriority="69" w:unhideWhenUsed="0"/>
-    <w:lsdException w:name="Dark List" w:semiHidden="0" w:uiPriority="70" w:unhideWhenUsed="0"/>
-    <w:lsdException w:name="Colorful Shading" w:semiHidden="0" w:uiPriority="71" w:unhideWhenUsed="0"/>
-    <w:lsdException w:name="Colorful List" w:semiHidden="0" w:uiPriority="72" w:unhideWhenUsed="0"/>
-    <w:lsdException w:name="Colorful Grid" w:semiHidden="0" w:uiPriority="73" w:unhideWhenUsed="0"/>
-    <w:lsdException w:name="Light Shading Accent 1" w:semiHidden="0" w:uiPriority="60" w:unhideWhenUsed="0"/>
-    <w:lsdException w:name="Light List Accent 1" w:semiHidden="0" w:uiPriority="61" w:unhideWhenUsed="0"/>
-    <w:lsdException w:name="Light Grid Accent 1" w:semiHidden="0" w:uiPriority="62" w:unhideWhenUsed="0"/>
-    <w:lsdException w:name="Medium Shading 1 Accent 1" w:semiHidden="0" w:uiPriority="63" w:unhideWhenUsed="0"/>
-    <w:lsdException w:name="Medium Shading 2 Accent 1" w:semiHidden="0" w:uiPriority="64" w:unhideWhenUsed="0"/>
-    <w:lsdException w:name="Medium List 1 Accent 1" w:semiHidden="0" w:uiPriority="65" w:unhideWhenUsed="0"/>
-    <w:lsdException w:name="Revision" w:unhideWhenUsed="0"/>
-    <w:lsdException w:name="List Paragraph" w:semiHidden="0" w:uiPriority="34" w:unhideWhenUsed="0" w:qFormat="1"/>
-    <w:lsdException w:name="Quote" w:semiHidden="0" w:uiPriority="29" w:unhideWhenUsed="0" w:qFormat="1"/>
-    <w:lsdException w:name="Intense Quote" w:semiHidden="0" w:uiPriority="30" w:unhideWhenUsed="0" w:qFormat="1"/>
-    <w:lsdException w:name="Medium List 2 Accent 1" w:semiHidden="0" w:uiPriority="66" w:unhideWhenUsed="0"/>
-    <w:lsdException w:name="Medium Grid 1 Accent 1" w:semiHidden="0" w:uiPriority="67" w:unhideWhenUsed="0"/>
-    <w:lsdException w:name="Medium Grid 2 Accent 1" w:semiHidden="0" w:uiPriority="68" w:unhideWhenUsed="0"/>
-    <w:lsdException w:name="Medium Grid 3 Accent 1" w:semiHidden="0" w:uiPriority="69" w:unhideWhenUsed="0"/>
-    <w:lsdException w:name="Dark List Accent 1" w:semiHidden="0" w:uiPriority="70" w:unhideWhenUsed="0"/>
-    <w:lsdException w:name="Colorful Shading Accent 1" w:semiHidden="0" w:uiPriority="71" w:unhideWhenUsed="0"/>
-    <w:lsdException w:name="Colorful List Accent 1" w:semiHidden="0" w:uiPriority="72" w:unhideWhenUsed="0"/>
-    <w:lsdException w:name="Colorful Grid Accent 1" w:semiHidden="0" w:uiPriority="73" w:unhideWhenUsed="0"/>
-    <w:lsdException w:name="Light Shading Accent 2" w:semiHidden="0" w:uiPriority="60" w:unhideWhenUsed="0"/>
-    <w:lsdException w:name="Light List Accent 2" w:semiHidden="0" w:uiPriority="61" w:unhideWhenUsed="0"/>
-    <w:lsdException w:name="Light Grid Accent 2" w:semiHidden="0" w:uiPriority="62" w:unhideWhenUsed="0"/>
-    <w:lsdException w:name="Medium Shading 1 Accent 2" w:semiHidden="0" w:uiPriority="63" w:unhideWhenUsed="0"/>
-    <w:lsdException w:name="Medium Shading 2 Accent 2" w:semiHidden="0" w:uiPriority="64" w:unhideWhenUsed="0"/>
-    <w:lsdException w:name="Medium List 1 Accent 2" w:semiHidden="0" w:uiPriority="65" w:unhideWhenUsed="0"/>
-    <w:lsdException w:name="Medium List 2 Accent 2" w:semiHidden="0" w:uiPriority="66" w:unhideWhenUsed="0"/>
-    <w:lsdException w:name="Medium Grid 1 Accent 2" w:semiHidden="0" w:uiPriority="67" w:unhideWhenUsed="0"/>
-    <w:lsdException w:name="Medium Grid 2 Accent 2" w:semiHidden="0" w:uiPriority="68" w:unhideWhenUsed="0"/>
-    <w:lsdException w:name="Medium Grid 3 Accent 2" w:semiHidden="0" w:uiPriority="69" w:unhideWhenUsed="0"/>
-    <w:lsdException w:name="Dark List Accent 2" w:semiHidden="0" w:uiPriority="70" w:unhideWhenUsed="0"/>
-    <w:lsdException w:name="Colorful Shading Accent 2" w:semiHidden="0" w:uiPriority="71" w:unhideWhenUsed="0"/>
-    <w:lsdException w:name="Colorful List Accent 2" w:semiHidden="0" w:uiPriority="72" w:unhideWhenUsed="0"/>
-    <w:lsdException w:name="Colorful Grid Accent 2" w:semiHidden="0" w:uiPriority="73" w:unhideWhenUsed="0"/>
-    <w:lsdException w:name="Light Shading Accent 3" w:semiHidden="0" w:uiPriority="60" w:unhideWhenUsed="0"/>
-    <w:lsdException w:name="Light List Accent 3" w:semiHidden="0" w:uiPriority="61" w:unhideWhenUsed="0"/>
-    <w:lsdException w:name="Light Grid Accent 3" w:semiHidden="0" w:uiPriority="62" w:unhideWhenUsed="0"/>
-    <w:lsdException w:name="Medium Shading 1 Accent 3" w:semiHidden="0" w:uiPriority="63" w:unhideWhenUsed="0"/>
-    <w:lsdException w:name="Medium Shading 2 Accent 3" w:semiHidden="0" w:uiPriority="64" w:unhideWhenUsed="0"/>
-    <w:lsdException w:name="Medium List 1 Accent 3" w:semiHidden="0" w:uiPriority="65" w:unhideWhenUsed="0"/>
-    <w:lsdException w:name="Medium List 2 Accent 3" w:semiHidden="0" w:uiPriority="66" w:unhideWhenUsed="0"/>
-    <w:lsdException w:name="Medium Grid 1 Accent 3" w:semiHidden="0" w:uiPriority="67" w:unhideWhenUsed="0"/>
-    <w:lsdException w:name="Medium Grid 2 Accent 3" w:semiHidden="0" w:uiPriority="68" w:unhideWhenUsed="0"/>
-    <w:lsdException w:name="Medium Grid 3 Accent 3" w:semiHidden="0" w:uiPriority="69" w:unhideWhenUsed="0"/>
-    <w:lsdException w:name="Dark List Accent 3" w:semiHidden="0" w:uiPriority="70" w:unhideWhenUsed="0"/>
-    <w:lsdException w:name="Colorful Shading Accent 3" w:semiHidden="0" w:uiPriority="71" w:unhideWhenUsed="0"/>
-    <w:lsdException w:name="Colorful List Accent 3" w:semiHidden="0" w:uiPriority="72" w:unhideWhenUsed="0"/>
-    <w:lsdException w:name="Colorful Grid Accent 3" w:semiHidden="0" w:uiPriority="73" w:unhideWhenUsed="0"/>
-    <w:lsdException w:name="Light Shading Accent 4" w:semiHidden="0" w:uiPriority="60" w:unhideWhenUsed="0"/>
-    <w:lsdException w:name="Light List Accent 4" w:semiHidden="0" w:uiPriority="61" w:unhideWhenUsed="0"/>
-    <w:lsdException w:name="Light Grid Accent 4" w:semiHidden="0" w:uiPriority="62" w:unhideWhenUsed="0"/>
-    <w:lsdException w:name="Medium Shading 1 Accent 4" w:semiHidden="0" w:uiPriority="63" w:unhideWhenUsed="0"/>
-    <w:lsdException w:name="Medium Shading 2 Accent 4" w:semiHidden="0" w:uiPriority="64" w:unhideWhenUsed="0"/>
-    <w:lsdException w:name="Medium List 1 Accent 4" w:semiHidden="0" w:uiPriority="65" w:unhideWhenUsed="0"/>
-    <w:lsdException w:name="Medium List 2 Accent 4" w:semiHidden="0" w:uiPriority="66" w:unhideWhenUsed="0"/>
-    <w:lsdException w:name="Medium Grid 1 Accent 4" w:semiHidden="0" w:uiPriority="67" w:unhideWhenUsed="0"/>
-    <w:lsdException w:name="Medium Grid 2 Accent 4" w:semiHidden="0" w:uiPriority="68" w:unhideWhenUsed="0"/>
-    <w:lsdException w:name="Medium Grid 3 Accent 4" w:semiHidden="0" w:uiPriority="69" w:unhideWhenUsed="0"/>
-    <w:lsdException w:name="Dark List Accent 4" w:semiHidden="0" w:uiPriority="70" w:unhideWhenUsed="0"/>
-    <w:lsdException w:name="Colorful Shading Accent 4" w:semiHidden="0" w:uiPriority="71" w:unhideWhenUsed="0"/>
-    <w:lsdException w:name="Colorful List Accent 4" w:semiHidden="0" w:uiPriority="72" w:unhideWhenUsed="0"/>
-    <w:lsdException w:name="Colorful Grid Accent 4" w:semiHidden="0" w:uiPriority="73" w:unhideWhenUsed="0"/>
-    <w:lsdException w:name="Light Shading Accent 5" w:semiHidden="0" w:uiPriority="60" w:unhideWhenUsed="0"/>
-    <w:lsdException w:name="Light List Accent 5" w:semiHidden="0" w:uiPriority="61" w:unhideWhenUsed="0"/>
-    <w:lsdException w:name="Light Grid Accent 5" w:semiHidden="0" w:uiPriority="62" w:unhideWhenUsed="0"/>
-    <w:lsdException w:name="Medium Shading 1 Accent 5" w:semiHidden="0" w:uiPriority="63" w:unhideWhenUsed="0"/>
-    <w:lsdException w:name="Medium Shading 2 Accent 5" w:semiHidden="0" w:uiPriority="64" w:unhideWhenUsed="0"/>
-    <w:lsdException w:name="Medium List 1 Accent 5" w:semiHidden="0" w:uiPriority="65" w:unhideWhenUsed="0"/>
-    <w:lsdException w:name="Medium List 2 Accent 5" w:semiHidden="0" w:uiPriority="66" w:unhideWhenUsed="0"/>
-    <w:lsdException w:name="Medium Grid 1 Accent 5" w:semiHidden="0" w:uiPriority="67" w:unhideWhenUsed="0"/>
-    <w:lsdException w:name="Medium Grid 2 Accent 5" w:semiHidden="0" w:uiPriority="68" w:unhideWhenUsed="0"/>
-    <w:lsdException w:name="Medium Grid 3 Accent 5" w:semiHidden="0" w:uiPriority="69" w:unhideWhenUsed="0"/>
-    <w:lsdException w:name="Dark List Accent 5" w:semiHidden="0" w:uiPriority="70" w:unhideWhenUsed="0"/>
-    <w:lsdException w:name="Colorful Shading Accent 5" w:semiHidden="0" w:uiPriority="71" w:unhideWhenUsed="0"/>
-    <w:lsdException w:name="Colorful List Accent 5" w:semiHidden="0" w:uiPriority="72" w:unhideWhenUsed="0"/>
-    <w:lsdException w:name="Colorful Grid Accent 5" w:semiHidden="0" w:uiPriority="73" w:unhideWhenUsed="0"/>
-    <w:lsdException w:name="Light Shading Accent 6" w:semiHidden="0" w:uiPriority="60" w:unhideWhenUsed="0"/>
-    <w:lsdException w:name="Light List Accent 6" w:semiHidden="0" w:uiPriority="61" w:unhideWhenUsed="0"/>
-    <w:lsdException w:name="Light Grid Accent 6" w:semiHidden="0" w:uiPriority="62" w:unhideWhenUsed="0"/>
-    <w:lsdException w:name="Medium Shading 1 Accent 6" w:semiHidden="0" w:uiPriority="63" w:unhideWhenUsed="0"/>
-    <w:lsdException w:name="Medium Shading 2 Accent 6" w:semiHidden="0" w:uiPriority="64" w:unhideWhenUsed="0"/>
-    <w:lsdException w:name="Medium List 1 Accent 6" w:semiHidden="0" w:uiPriority="65" w:unhideWhenUsed="0"/>
-    <w:lsdException w:name="Medium List 2 Accent 6" w:semiHidden="0" w:uiPriority="66" w:unhideWhenUsed="0"/>
-    <w:lsdException w:name="Medium Grid 1 Accent 6" w:semiHidden="0" w:uiPriority="67" w:unhideWhenUsed="0"/>
-    <w:lsdException w:name="Medium Grid 2 Accent 6" w:semiHidden="0" w:uiPriority="68" w:unhideWhenUsed="0"/>
-    <w:lsdException w:name="Medium Grid 3 Accent 6" w:semiHidden="0" w:uiPriority="69" w:unhideWhenUsed="0"/>
-    <w:lsdException w:name="Dark List Accent 6" w:semiHidden="0" w:uiPriority="70" w:unhideWhenUsed="0"/>
-    <w:lsdException w:name="Colorful Shading Accent 6" w:semiHidden="0" w:uiPriority="71" w:unhideWhenUsed="0"/>
-    <w:lsdException w:name="Colorful List Accent 6" w:semiHidden="0" w:uiPriority="72" w:unhideWhenUsed="0"/>
-    <w:lsdException w:name="Colorful Grid Accent 6" w:semiHidden="0" w:uiPriority="73" w:unhideWhenUsed="0"/>
-    <w:lsdException w:name="Subtle Emphasis" w:semiHidden="0" w:uiPriority="19" w:unhideWhenUsed="0" w:qFormat="1"/>
-    <w:lsdException w:name="Intense Emphasis" w:semiHidden="0" w:uiPriority="21" w:unhideWhenUsed="0" w:qFormat="1"/>
-    <w:lsdException w:name="Subtle Reference" w:semiHidden="0" w:uiPriority="31" w:unhideWhenUsed="0" w:qFormat="1"/>
-    <w:lsdException w:name="Intense Reference" w:semiHidden="0" w:uiPriority="32" w:unhideWhenUsed="0" w:qFormat="1"/>
-    <w:lsdException w:name="Book Title" w:semiHidden="0" w:uiPriority="33" w:unhideWhenUsed="0" w:qFormat="1"/>
-    <w:lsdException w:name="Bibliography" w:uiPriority="37"/>
-    <w:lsdException w:name="TOC Heading" w:uiPriority="39" w:qFormat="1"/>
+  <w:latentStyles w:defLockedState="0" w:defUIPriority="99" w:defSemiHidden="0" w:defUnhideWhenUsed="0" w:defQFormat="0" w:count="371">
+    <w:lsdException w:name="Normal" w:uiPriority="0" w:qFormat="1"/>
+    <w:lsdException w:name="heading 1" w:uiPriority="9" w:qFormat="1"/>
+    <w:lsdException w:name="heading 2" w:semiHidden="1" w:uiPriority="9" w:unhideWhenUsed="1" w:qFormat="1"/>
+    <w:lsdException w:name="heading 3" w:semiHidden="1" w:uiPriority="9" w:unhideWhenUsed="1" w:qFormat="1"/>
+    <w:lsdException w:name="heading 4" w:semiHidden="1" w:uiPriority="9" w:unhideWhenUsed="1" w:qFormat="1"/>
+    <w:lsdException w:name="heading 5" w:semiHidden="1" w:uiPriority="9" w:unhideWhenUsed="1" w:qFormat="1"/>
+    <w:lsdException w:name="heading 6" w:semiHidden="1" w:uiPriority="9" w:unhideWhenUsed="1" w:qFormat="1"/>
+    <w:lsdException w:name="heading 7" w:semiHidden="1" w:uiPriority="9" w:unhideWhenUsed="1" w:qFormat="1"/>
+    <w:lsdException w:name="heading 8" w:semiHidden="1" w:uiPriority="9" w:unhideWhenUsed="1" w:qFormat="1"/>
+    <w:lsdException w:name="heading 9" w:semiHidden="1" w:uiPriority="9" w:unhideWhenUsed="1" w:qFormat="1"/>
+    <w:lsdException w:name="index 1" w:semiHidden="1" w:unhideWhenUsed="1"/>
+    <w:lsdException w:name="index 2" w:semiHidden="1" w:unhideWhenUsed="1"/>
+    <w:lsdException w:name="index 3" w:semiHidden="1" w:unhideWhenUsed="1"/>
+    <w:lsdException w:name="index 4" w:semiHidden="1" w:unhideWhenUsed="1"/>
+    <w:lsdException w:name="index 5" w:semiHidden="1" w:unhideWhenUsed="1"/>
+    <w:lsdException w:name="index 6" w:semiHidden="1" w:unhideWhenUsed="1"/>
+    <w:lsdException w:name="index 7" w:semiHidden="1" w:unhideWhenUsed="1"/>
+    <w:lsdException w:name="index 8" w:semiHidden="1" w:unhideWhenUsed="1"/>
+    <w:lsdException w:name="index 9" w:semiHidden="1" w:unhideWhenUsed="1"/>
+    <w:lsdException w:name="toc 1" w:semiHidden="1" w:uiPriority="39" w:unhideWhenUsed="1"/>
+    <w:lsdException w:name="toc 2" w:semiHidden="1" w:uiPriority="39" w:unhideWhenUsed="1"/>
+    <w:lsdException w:name="toc 3" w:semiHidden="1" w:uiPriority="39" w:unhideWhenUsed="1"/>
+    <w:lsdException w:name="toc 4" w:semiHidden="1" w:uiPriority="39" w:unhideWhenUsed="1"/>
+    <w:lsdException w:name="toc 5" w:semiHidden="1" w:uiPriority="39" w:unhideWhenUsed="1"/>
+    <w:lsdException w:name="toc 6" w:semiHidden="1" w:uiPriority="39" w:unhideWhenUsed="1"/>
+    <w:lsdException w:name="toc 7" w:semiHidden="1" w:uiPriority="39" w:unhideWhenUsed="1"/>
+    <w:lsdException w:name="toc 8" w:semiHidden="1" w:uiPriority="39" w:unhideWhenUsed="1"/>
+    <w:lsdException w:name="toc 9" w:semiHidden="1" w:uiPriority="39" w:unhideWhenUsed="1"/>
+    <w:lsdException w:name="Normal Indent" w:semiHidden="1" w:unhideWhenUsed="1"/>
+    <w:lsdException w:name="footnote text" w:semiHidden="1" w:unhideWhenUsed="1"/>
+    <w:lsdException w:name="annotation text" w:semiHidden="1" w:unhideWhenUsed="1"/>
+    <w:lsdException w:name="header" w:semiHidden="1" w:unhideWhenUsed="1"/>
+    <w:lsdException w:name="footer" w:semiHidden="1" w:unhideWhenUsed="1"/>
+    <w:lsdException w:name="index heading" w:semiHidden="1" w:unhideWhenUsed="1"/>
+    <w:lsdException w:name="caption" w:semiHidden="1" w:uiPriority="35" w:unhideWhenUsed="1" w:qFormat="1"/>
+    <w:lsdException w:name="table of figures" w:semiHidden="1" w:unhideWhenUsed="1"/>
+    <w:lsdException w:name="envelope address" w:semiHidden="1" w:unhideWhenUsed="1"/>
+    <w:lsdException w:name="envelope return" w:semiHidden="1" w:unhideWhenUsed="1"/>
+    <w:lsdException w:name="footnote reference" w:semiHidden="1" w:unhideWhenUsed="1"/>
+    <w:lsdException w:name="annotation reference" w:semiHidden="1" w:unhideWhenUsed="1"/>
+    <w:lsdException w:name="line number" w:semiHidden="1" w:unhideWhenUsed="1"/>
+    <w:lsdException w:name="page number" w:semiHidden="1" w:unhideWhenUsed="1"/>
+    <w:lsdException w:name="endnote reference" w:semiHidden="1" w:unhideWhenUsed="1"/>
+    <w:lsdException w:name="endnote text" w:semiHidden="1" w:unhideWhenUsed="1"/>
+    <w:lsdException w:name="table of authorities" w:semiHidden="1" w:unhideWhenUsed="1"/>
+    <w:lsdException w:name="macro" w:semiHidden="1" w:unhideWhenUsed="1"/>
+    <w:lsdException w:name="toa heading" w:semiHidden="1" w:unhideWhenUsed="1"/>
+    <w:lsdException w:name="List" w:semiHidden="1" w:unhideWhenUsed="1"/>
+    <w:lsdException w:name="List Bullet" w:semiHidden="1" w:unhideWhenUsed="1"/>
+    <w:lsdException w:name="List Number" w:semiHidden="1" w:unhideWhenUsed="1"/>
+    <w:lsdException w:name="List 2" w:semiHidden="1" w:unhideWhenUsed="1"/>
+    <w:lsdException w:name="List 3" w:semiHidden="1" w:unhideWhenUsed="1"/>
+    <w:lsdException w:name="List 4" w:semiHidden="1" w:unhideWhenUsed="1"/>
+    <w:lsdException w:name="List 5" w:semiHidden="1" w:unhideWhenUsed="1"/>
+    <w:lsdException w:name="List Bullet 2" w:semiHidden="1" w:unhideWhenUsed="1"/>
+    <w:lsdException w:name="List Bullet 3" w:semiHidden="1" w:unhideWhenUsed="1"/>
+    <w:lsdException w:name="List Bullet 4" w:semiHidden="1" w:unhideWhenUsed="1"/>
+    <w:lsdException w:name="List Bullet 5" w:semiHidden="1" w:unhideWhenUsed="1"/>
+    <w:lsdException w:name="List Number 2" w:semiHidden="1" w:unhideWhenUsed="1"/>
+    <w:lsdException w:name="List Number 3" w:semiHidden="1" w:unhideWhenUsed="1"/>
+    <w:lsdException w:name="List Number 4" w:semiHidden="1" w:unhideWhenUsed="1"/>
+    <w:lsdException w:name="List Number 5" w:semiHidden="1" w:unhideWhenUsed="1"/>
+    <w:lsdException w:name="Title" w:uiPriority="10" w:qFormat="1"/>
+    <w:lsdException w:name="Closing" w:semiHidden="1" w:unhideWhenUsed="1"/>
+    <w:lsdException w:name="Signature" w:semiHidden="1" w:unhideWhenUsed="1"/>
+    <w:lsdException w:name="Default Paragraph Font" w:semiHidden="1" w:uiPriority="1" w:unhideWhenUsed="1"/>
+    <w:lsdException w:name="Body Text" w:semiHidden="1" w:unhideWhenUsed="1"/>
+    <w:lsdException w:name="Body Text Indent" w:semiHidden="1" w:unhideWhenUsed="1"/>
+    <w:lsdException w:name="List Continue" w:semiHidden="1" w:unhideWhenUsed="1"/>
+    <w:lsdException w:name="List Continue 2" w:semiHidden="1" w:unhideWhenUsed="1"/>
+    <w:lsdException w:name="List Continue 3" w:semiHidden="1" w:unhideWhenUsed="1"/>
+    <w:lsdException w:name="List Continue 4" w:semiHidden="1" w:unhideWhenUsed="1"/>
+    <w:lsdException w:name="List Continue 5" w:semiHidden="1" w:unhideWhenUsed="1"/>
+    <w:lsdException w:name="Message Header" w:semiHidden="1" w:unhideWhenUsed="1"/>
+    <w:lsdException w:name="Subtitle" w:uiPriority="11" w:qFormat="1"/>
+    <w:lsdException w:name="Salutation" w:semiHidden="1" w:unhideWhenUsed="1"/>
+    <w:lsdException w:name="Date" w:semiHidden="1" w:unhideWhenUsed="1"/>
+    <w:lsdException w:name="Body Text First Indent" w:semiHidden="1" w:unhideWhenUsed="1"/>
+    <w:lsdException w:name="Body Text First Indent 2" w:semiHidden="1" w:unhideWhenUsed="1"/>
+    <w:lsdException w:name="Note Heading" w:semiHidden="1" w:unhideWhenUsed="1"/>
+    <w:lsdException w:name="Body Text 2" w:semiHidden="1" w:unhideWhenUsed="1"/>
+    <w:lsdException w:name="Body Text 3" w:semiHidden="1" w:unhideWhenUsed="1"/>
+    <w:lsdException w:name="Body Text Indent 2" w:semiHidden="1" w:unhideWhenUsed="1"/>
+    <w:lsdException w:name="Body Text Indent 3" w:semiHidden="1" w:unhideWhenUsed="1"/>
+    <w:lsdException w:name="Block Text" w:semiHidden="1" w:unhideWhenUsed="1"/>
+    <w:lsdException w:name="Hyperlink" w:semiHidden="1" w:unhideWhenUsed="1"/>
+    <w:lsdException w:name="FollowedHyperlink" w:semiHidden="1" w:unhideWhenUsed="1"/>
+    <w:lsdException w:name="Strong" w:uiPriority="22" w:qFormat="1"/>
+    <w:lsdException w:name="Emphasis" w:uiPriority="20" w:qFormat="1"/>
+    <w:lsdException w:name="Document Map" w:semiHidden="1" w:unhideWhenUsed="1"/>
+    <w:lsdException w:name="Plain Text" w:semiHidden="1" w:unhideWhenUsed="1"/>
+    <w:lsdException w:name="E-mail Signature" w:semiHidden="1" w:unhideWhenUsed="1"/>
+    <w:lsdException w:name="HTML Top of Form" w:semiHidden="1" w:unhideWhenUsed="1"/>
+    <w:lsdException w:name="HTML Bottom of Form" w:semiHidden="1" w:unhideWhenUsed="1"/>
+    <w:lsdException w:name="Normal (Web)" w:semiHidden="1" w:unhideWhenUsed="1"/>
+    <w:lsdException w:name="HTML Acronym" w:semiHidden="1" w:unhideWhenUsed="1"/>
+    <w:lsdException w:name="HTML Address" w:semiHidden="1" w:unhideWhenUsed="1"/>
+    <w:lsdException w:name="HTML Cite" w:semiHidden="1" w:unhideWhenUsed="1"/>
+    <w:lsdException w:name="HTML Code" w:semiHidden="1" w:unhideWhenUsed="1"/>
+    <w:lsdException w:name="HTML Definition" w:semiHidden="1" w:unhideWhenUsed="1"/>
+    <w:lsdException w:name="HTML Keyboard" w:semiHidden="1" w:unhideWhenUsed="1"/>
+    <w:lsdException w:name="HTML Preformatted" w:semiHidden="1" w:unhideWhenUsed="1"/>
+    <w:lsdException w:name="HTML Sample" w:semiHidden="1" w:unhideWhenUsed="1"/>
+    <w:lsdException w:name="HTML Typewriter" w:semiHidden="1" w:unhideWhenUsed="1"/>
+    <w:lsdException w:name="HTML Variable" w:semiHidden="1" w:unhideWhenUsed="1"/>
+    <w:lsdException w:name="Normal Table" w:semiHidden="1" w:unhideWhenUsed="1"/>
+    <w:lsdException w:name="annotation subject" w:semiHidden="1" w:unhideWhenUsed="1"/>
+    <w:lsdException w:name="No List" w:semiHidden="1" w:unhideWhenUsed="1"/>
+    <w:lsdException w:name="Outline List 1" w:semiHidden="1" w:unhideWhenUsed="1"/>
+    <w:lsdException w:name="Outline List 2" w:semiHidden="1" w:unhideWhenUsed="1"/>
+    <w:lsdException w:name="Outline List 3" w:semiHidden="1" w:unhideWhenUsed="1"/>
+    <w:lsdException w:name="Table Simple 1" w:semiHidden="1" w:unhideWhenUsed="1"/>
+    <w:lsdException w:name="Table Simple 2" w:semiHidden="1" w:unhideWhenUsed="1"/>
+    <w:lsdException w:name="Table Simple 3" w:semiHidden="1" w:unhideWhenUsed="1"/>
+    <w:lsdException w:name="Table Classic 1" w:semiHidden="1" w:unhideWhenUsed="1"/>
+    <w:lsdException w:name="Table Classic 2" w:semiHidden="1" w:unhideWhenUsed="1"/>
+    <w:lsdException w:name="Table Classic 3" w:semiHidden="1" w:unhideWhenUsed="1"/>
+    <w:lsdException w:name="Table Classic 4" w:semiHidden="1" w:unhideWhenUsed="1"/>
+    <w:lsdException w:name="Table Colorful 1" w:semiHidden="1" w:unhideWhenUsed="1"/>
+    <w:lsdException w:name="Table Colorful 2" w:semiHidden="1" w:unhideWhenUsed="1"/>
+    <w:lsdException w:name="Table Colorful 3" w:semiHidden="1" w:unhideWhenUsed="1"/>
+    <w:lsdException w:name="Table Columns 1" w:semiHidden="1" w:unhideWhenUsed="1"/>
+    <w:lsdException w:name="Table Columns 2" w:semiHidden="1" w:unhideWhenUsed="1"/>
+    <w:lsdException w:name="Table Columns 3" w:semiHidden="1" w:unhideWhenUsed="1"/>
+    <w:lsdException w:name="Table Columns 4" w:semiHidden="1" w:unhideWhenUsed="1"/>
+    <w:lsdException w:name="Table Columns 5" w:semiHidden="1" w:unhideWhenUsed="1"/>
+    <w:lsdException w:name="Table Grid 1" w:semiHidden="1" w:unhideWhenUsed="1"/>
+    <w:lsdException w:name="Table Grid 2" w:semiHidden="1" w:unhideWhenUsed="1"/>
+    <w:lsdException w:name="Table Grid 3" w:semiHidden="1" w:unhideWhenUsed="1"/>
+    <w:lsdException w:name="Table Grid 4" w:semiHidden="1" w:unhideWhenUsed="1"/>
+    <w:lsdException w:name="Table Grid 5" w:semiHidden="1" w:unhideWhenUsed="1"/>
+    <w:lsdException w:name="Table Grid 6" w:semiHidden="1" w:unhideWhenUsed="1"/>
+    <w:lsdException w:name="Table Grid 7" w:semiHidden="1" w:unhideWhenUsed="1"/>
+    <w:lsdException w:name="Table Grid 8" w:semiHidden="1" w:unhideWhenUsed="1"/>
+    <w:lsdException w:name="Table List 1" w:semiHidden="1" w:unhideWhenUsed="1"/>
+    <w:lsdException w:name="Table List 2" w:semiHidden="1" w:unhideWhenUsed="1"/>
+    <w:lsdException w:name="Table List 3" w:semiHidden="1" w:unhideWhenUsed="1"/>
+    <w:lsdException w:name="Table List 4" w:semiHidden="1" w:unhideWhenUsed="1"/>
+    <w:lsdException w:name="Table List 5" w:semiHidden="1" w:unhideWhenUsed="1"/>
+    <w:lsdException w:name="Table List 6" w:semiHidden="1" w:unhideWhenUsed="1"/>
+    <w:lsdException w:name="Table List 7" w:semiHidden="1" w:unhideWhenUsed="1"/>
+    <w:lsdException w:name="Table List 8" w:semiHidden="1" w:unhideWhenUsed="1"/>
+    <w:lsdException w:name="Table 3D effects 1" w:semiHidden="1" w:unhideWhenUsed="1"/>
+    <w:lsdException w:name="Table 3D effects 2" w:semiHidden="1" w:unhideWhenUsed="1"/>
+    <w:lsdException w:name="Table 3D effects 3" w:semiHidden="1" w:unhideWhenUsed="1"/>
+    <w:lsdException w:name="Table Contemporary" w:semiHidden="1" w:unhideWhenUsed="1"/>
+    <w:lsdException w:name="Table Elegant" w:semiHidden="1" w:unhideWhenUsed="1"/>
+    <w:lsdException w:name="Table Professional" w:semiHidden="1" w:unhideWhenUsed="1"/>
+    <w:lsdException w:name="Table Subtle 1" w:semiHidden="1" w:unhideWhenUsed="1"/>
+    <w:lsdException w:name="Table Subtle 2" w:semiHidden="1" w:unhideWhenUsed="1"/>
+    <w:lsdException w:name="Table Web 1" w:semiHidden="1" w:unhideWhenUsed="1"/>
+    <w:lsdException w:name="Table Web 2" w:semiHidden="1" w:unhideWhenUsed="1"/>
+    <w:lsdException w:name="Table Web 3" w:semiHidden="1" w:unhideWhenUsed="1"/>
+    <w:lsdException w:name="Balloon Text" w:semiHidden="1" w:unhideWhenUsed="1"/>
+    <w:lsdException w:name="Table Grid" w:uiPriority="59"/>
+    <w:lsdException w:name="Table Theme" w:semiHidden="1" w:unhideWhenUsed="1"/>
+    <w:lsdException w:name="Placeholder Text" w:semiHidden="1"/>
+    <w:lsdException w:name="No Spacing" w:uiPriority="1" w:qFormat="1"/>
+    <w:lsdException w:name="Light Shading" w:uiPriority="60"/>
+    <w:lsdException w:name="Light List" w:uiPriority="61"/>
+    <w:lsdException w:name="Light Grid" w:uiPriority="62"/>
+    <w:lsdException w:name="Medium Shading 1" w:uiPriority="63"/>
+    <w:lsdException w:name="Medium Shading 2" w:uiPriority="64"/>
+    <w:lsdException w:name="Medium List 1" w:uiPriority="65"/>
+    <w:lsdException w:name="Medium List 2" w:uiPriority="66"/>
+    <w:lsdException w:name="Medium Grid 1" w:uiPriority="67"/>
+    <w:lsdException w:name="Medium Grid 2" w:uiPriority="68"/>
+    <w:lsdException w:name="Medium Grid 3" w:uiPriority="69"/>
+    <w:lsdException w:name="Dark List" w:uiPriority="70"/>
+    <w:lsdException w:name="Colorful Shading" w:uiPriority="71"/>
+    <w:lsdException w:name="Colorful List" w:uiPriority="72"/>
+    <w:lsdException w:name="Colorful Grid" w:uiPriority="73"/>
+    <w:lsdException w:name="Light Shading Accent 1" w:uiPriority="60"/>
+    <w:lsdException w:name="Light List Accent 1" w:uiPriority="61"/>
+    <w:lsdException w:name="Light Grid Accent 1" w:uiPriority="62"/>
+    <w:lsdException w:name="Medium Shading 1 Accent 1" w:uiPriority="63"/>
+    <w:lsdException w:name="Medium Shading 2 Accent 1" w:uiPriority="64"/>
+    <w:lsdException w:name="Medium List 1 Accent 1" w:uiPriority="65"/>
+    <w:lsdException w:name="Revision" w:semiHidden="1"/>
+    <w:lsdException w:name="List Paragraph" w:uiPriority="34" w:qFormat="1"/>
+    <w:lsdException w:name="Quote" w:uiPriority="29" w:qFormat="1"/>
+    <w:lsdException w:name="Intense Quote" w:uiPriority="30" w:qFormat="1"/>
+    <w:lsdException w:name="Medium List 2 Accent 1" w:uiPriority="66"/>
+    <w:lsdException w:name="Medium Grid 1 Accent 1" w:uiPriority="67"/>
+    <w:lsdException w:name="Medium Grid 2 Accent 1" w:uiPriority="68"/>
+    <w:lsdException w:name="Medium Grid 3 Accent 1" w:uiPriority="69"/>
+    <w:lsdException w:name="Dark List Accent 1" w:uiPriority="70"/>
+    <w:lsdException w:name="Colorful Shading Accent 1" w:uiPriority="71"/>
+    <w:lsdException w:name="Colorful List Accent 1" w:uiPriority="72"/>
+    <w:lsdException w:name="Colorful Grid Accent 1" w:uiPriority="73"/>
+    <w:lsdException w:name="Light Shading Accent 2" w:uiPriority="60"/>
+    <w:lsdException w:name="Light List Accent 2" w:uiPriority="61"/>
+    <w:lsdException w:name="Light Grid Accent 2" w:uiPriority="62"/>
+    <w:lsdException w:name="Medium Shading 1 Accent 2" w:uiPriority="63"/>
+    <w:lsdException w:name="Medium Shading 2 Accent 2" w:uiPriority="64"/>
+    <w:lsdException w:name="Medium List 1 Accent 2" w:uiPriority="65"/>
+    <w:lsdException w:name="Medium List 2 Accent 2" w:uiPriority="66"/>
+    <w:lsdException w:name="Medium Grid 1 Accent 2" w:uiPriority="67"/>
+    <w:lsdException w:name="Medium Grid 2 Accent 2" w:uiPriority="68"/>
+    <w:lsdException w:name="Medium Grid 3 Accent 2" w:uiPriority="69"/>
+    <w:lsdException w:name="Dark List Accent 2" w:uiPriority="70"/>
+    <w:lsdException w:name="Colorful Shading Accent 2" w:uiPriority="71"/>
+    <w:lsdException w:name="Colorful List Accent 2" w:uiPriority="72"/>
+    <w:lsdException w:name="Colorful Grid Accent 2" w:uiPriority="73"/>
+    <w:lsdException w:name="Light Shading Accent 3" w:uiPriority="60"/>
+    <w:lsdException w:name="Light List Accent 3" w:uiPriority="61"/>
+    <w:lsdException w:name="Light Grid Accent 3" w:uiPriority="62"/>
+    <w:lsdException w:name="Medium Shading 1 Accent 3" w:uiPriority="63"/>
+    <w:lsdException w:name="Medium Shading 2 Accent 3" w:uiPriority="64"/>
+    <w:lsdException w:name="Medium List 1 Accent 3" w:uiPriority="65"/>
+    <w:lsdException w:name="Medium List 2 Accent 3" w:uiPriority="66"/>
+    <w:lsdException w:name="Medium Grid 1 Accent 3" w:uiPriority="67"/>
+    <w:lsdException w:name="Medium Grid 2 Accent 3" w:uiPriority="68"/>
+    <w:lsdException w:name="Medium Grid 3 Accent 3" w:uiPriority="69"/>
+    <w:lsdException w:name="Dark List Accent 3" w:uiPriority="70"/>
+    <w:lsdException w:name="Colorful Shading Accent 3" w:uiPriority="71"/>
+    <w:lsdException w:name="Colorful List Accent 3" w:uiPriority="72"/>
+    <w:lsdException w:name="Colorful Grid Accent 3" w:uiPriority="73"/>
+    <w:lsdException w:name="Light Shading Accent 4" w:uiPriority="60"/>
+    <w:lsdException w:name="Light List Accent 4" w:uiPriority="61"/>
+    <w:lsdException w:name="Light Grid Accent 4" w:uiPriority="62"/>
+    <w:lsdException w:name="Medium Shading 1 Accent 4" w:uiPriority="63"/>
+    <w:lsdException w:name="Medium Shading 2 Accent 4" w:uiPriority="64"/>
+    <w:lsdException w:name="Medium List 1 Accent 4" w:uiPriority="65"/>
+    <w:lsdException w:name="Medium List 2 Accent 4" w:uiPriority="66"/>
+    <w:lsdException w:name="Medium Grid 1 Accent 4" w:uiPriority="67"/>
+    <w:lsdException w:name="Medium Grid 2 Accent 4" w:uiPriority="68"/>
+    <w:lsdException w:name="Medium Grid 3 Accent 4" w:uiPriority="69"/>
+    <w:lsdException w:name="Dark List Accent 4" w:uiPriority="70"/>
+    <w:lsdException w:name="Colorful Shading Accent 4" w:uiPriority="71"/>
+    <w:lsdException w:name="Colorful List Accent 4" w:uiPriority="72"/>
+    <w:lsdException w:name="Colorful Grid Accent 4" w:uiPriority="73"/>
+    <w:lsdException w:name="Light Shading Accent 5" w:uiPriority="60"/>
+    <w:lsdException w:name="Light List Accent 5" w:uiPriority="61"/>
+    <w:lsdException w:name="Light Grid Accent 5" w:uiPriority="62"/>
+    <w:lsdException w:name="Medium Shading 1 Accent 5" w:uiPriority="63"/>
+    <w:lsdException w:name="Medium Shading 2 Accent 5" w:uiPriority="64"/>
+    <w:lsdException w:name="Medium List 1 Accent 5" w:uiPriority="65"/>
+    <w:lsdException w:name="Medium List 2 Accent 5" w:uiPriority="66"/>
+    <w:lsdException w:name="Medium Grid 1 Accent 5" w:uiPriority="67"/>
+    <w:lsdException w:name="Medium Grid 2 Accent 5" w:uiPriority="68"/>
+    <w:lsdException w:name="Medium Grid 3 Accent 5" w:uiPriority="69"/>
+    <w:lsdException w:name="Dark List Accent 5" w:uiPriority="70"/>
+    <w:lsdException w:name="Colorful Shading Accent 5" w:uiPriority="71"/>
+    <w:lsdException w:name="Colorful List Accent 5" w:uiPriority="72"/>
+    <w:lsdException w:name="Colorful Grid Accent 5" w:uiPriority="73"/>
+    <w:lsdException w:name="Light Shading Accent 6" w:uiPriority="60"/>
+    <w:lsdException w:name="Light List Accent 6" w:uiPriority="61"/>
+    <w:lsdException w:name="Light Grid Accent 6" w:uiPriority="62"/>
+    <w:lsdException w:name="Medium Shading 1 Accent 6" w:uiPriority="63"/>
+    <w:lsdException w:name="Medium Shading 2 Accent 6" w:uiPriority="64"/>
+    <w:lsdException w:name="Medium List 1 Accent 6" w:uiPriority="65"/>
+    <w:lsdException w:name="Medium List 2 Accent 6" w:uiPriority="66"/>
+    <w:lsdException w:name="Medium Grid 1 Accent 6" w:uiPriority="67"/>
+    <w:lsdException w:name="Medium Grid 2 Accent 6" w:uiPriority="68"/>
+    <w:lsdException w:name="Medium Grid 3 Accent 6" w:uiPriority="69"/>
+    <w:lsdException w:name="Dark List Accent 6" w:uiPriority="70"/>
+    <w:lsdException w:name="Colorful Shading Accent 6" w:uiPriority="71"/>
+    <w:lsdException w:name="Colorful List Accent 6" w:uiPriority="72"/>
+    <w:lsdException w:name="Colorful Grid Accent 6" w:uiPriority="73"/>
+    <w:lsdException w:name="Subtle Emphasis" w:uiPriority="19" w:qFormat="1"/>
+    <w:lsdException w:name="Intense Emphasis" w:uiPriority="21" w:qFormat="1"/>
+    <w:lsdException w:name="Subtle Reference" w:uiPriority="31" w:qFormat="1"/>
+    <w:lsdException w:name="Intense Reference" w:uiPriority="32" w:qFormat="1"/>
+    <w:lsdException w:name="Book Title" w:uiPriority="33" w:qFormat="1"/>
+    <w:lsdException w:name="Bibliography" w:semiHidden="1" w:uiPriority="37" w:unhideWhenUsed="1"/>
+    <w:lsdException w:name="TOC Heading" w:semiHidden="1" w:uiPriority="39" w:unhideWhenUsed="1" w:qFormat="1"/>
+    <w:lsdException w:name="Plain Table 1" w:uiPriority="41"/>
+    <w:lsdException w:name="Plain Table 2" w:uiPriority="42"/>
+    <w:lsdException w:name="Plain Table 3" w:uiPriority="43"/>
+    <w:lsdException w:name="Plain Table 4" w:uiPriority="44"/>
+    <w:lsdException w:name="Plain Table 5" w:uiPriority="45"/>
+    <w:lsdException w:name="Grid Table Light" w:uiPriority="40"/>
+    <w:lsdException w:name="Grid Table 1 Light" w:uiPriority="46"/>
+    <w:lsdException w:name="Grid Table 2" w:uiPriority="47"/>
+    <w:lsdException w:name="Grid Table 3" w:uiPriority="48"/>
+    <w:lsdException w:name="Grid Table 4" w:uiPriority="49"/>
+    <w:lsdException w:name="Grid Table 5 Dark" w:uiPriority="50"/>
+    <w:lsdException w:name="Grid Table 6 Colorful" w:uiPriority="51"/>
+    <w:lsdException w:name="Grid Table 7 Colorful" w:uiPriority="52"/>
+    <w:lsdException w:name="Grid Table 1 Light Accent 1" w:uiPriority="46"/>
+    <w:lsdException w:name="Grid Table 2 Accent 1" w:uiPriority="47"/>
+    <w:lsdException w:name="Grid Table 3 Accent 1" w:uiPriority="48"/>
+    <w:lsdException w:name="Grid Table 4 Accent 1" w:uiPriority="49"/>
+    <w:lsdException w:name="Grid Table 5 Dark Accent 1" w:uiPriority="50"/>
+    <w:lsdException w:name="Grid Table 6 Colorful Accent 1" w:uiPriority="51"/>
+    <w:lsdException w:name="Grid Table 7 Colorful Accent 1" w:uiPriority="52"/>
+    <w:lsdException w:name="Grid Table 1 Light Accent 2" w:uiPriority="46"/>
+    <w:lsdException w:name="Grid Table 2 Accent 2" w:uiPriority="47"/>
+    <w:lsdException w:name="Grid Table 3 Accent 2" w:uiPriority="48"/>
+    <w:lsdException w:name="Grid Table 4 Accent 2" w:uiPriority="49"/>
+    <w:lsdException w:name="Grid Table 5 Dark Accent 2" w:uiPriority="50"/>
+    <w:lsdException w:name="Grid Table 6 Colorful Accent 2" w:uiPriority="51"/>
+    <w:lsdException w:name="Grid Table 7 Colorful Accent 2" w:uiPriority="52"/>
+    <w:lsdException w:name="Grid Table 1 Light Accent 3" w:uiPriority="46"/>
+    <w:lsdException w:name="Grid Table 2 Accent 3" w:uiPriority="47"/>
+    <w:lsdException w:name="Grid Table 3 Accent 3" w:uiPriority="48"/>
+    <w:lsdException w:name="Grid Table 4 Accent 3" w:uiPriority="49"/>
+    <w:lsdException w:name="Grid Table 5 Dark Accent 3" w:uiPriority="50"/>
+    <w:lsdException w:name="Grid Table 6 Colorful Accent 3" w:uiPriority="51"/>
+    <w:lsdException w:name="Grid Table 7 Colorful Accent 3" w:uiPriority="52"/>
+    <w:lsdException w:name="Grid Table 1 Light Accent 4" w:uiPriority="46"/>
+    <w:lsdException w:name="Grid Table 2 Accent 4" w:uiPriority="47"/>
+    <w:lsdException w:name="Grid Table 3 Accent 4" w:uiPriority="48"/>
+    <w:lsdException w:name="Grid Table 4 Accent 4" w:uiPriority="49"/>
+    <w:lsdException w:name="Grid Table 5 Dark Accent 4" w:uiPriority="50"/>
+    <w:lsdException w:name="Grid Table 6 Colorful Accent 4" w:uiPriority="51"/>
+    <w:lsdException w:name="Grid Table 7 Colorful Accent 4" w:uiPriority="52"/>
+    <w:lsdException w:name="Grid Table 1 Light Accent 5" w:uiPriority="46"/>
+    <w:lsdException w:name="Grid Table 2 Accent 5" w:uiPriority="47"/>
+    <w:lsdException w:name="Grid Table 3 Accent 5" w:uiPriority="48"/>
+    <w:lsdException w:name="Grid Table 4 Accent 5" w:uiPriority="49"/>
+    <w:lsdException w:name="Grid Table 5 Dark Accent 5" w:uiPriority="50"/>
+    <w:lsdException w:name="Grid Table 6 Colorful Accent 5" w:uiPriority="51"/>
+    <w:lsdException w:name="Grid Table 7 Colorful Accent 5" w:uiPriority="52"/>
+    <w:lsdException w:name="Grid Table 1 Light Accent 6" w:uiPriority="46"/>
+    <w:lsdException w:name="Grid Table 2 Accent 6" w:uiPriority="47"/>
+    <w:lsdException w:name="Grid Table 3 Accent 6" w:uiPriority="48"/>
+    <w:lsdException w:name="Grid Table 4 Accent 6" w:uiPriority="49"/>
+    <w:lsdException w:name="Grid Table 5 Dark Accent 6" w:uiPriority="50"/>
+    <w:lsdException w:name="Grid Table 6 Colorful Accent 6" w:uiPriority="51"/>
+    <w:lsdException w:name="Grid Table 7 Colorful Accent 6" w:uiPriority="52"/>
+    <w:lsdException w:name="List Table 1 Light" w:uiPriority="46"/>
+    <w:lsdException w:name="List Table 2" w:uiPriority="47"/>
+    <w:lsdException w:name="List Table 3" w:uiPriority="48"/>
+    <w:lsdException w:name="List Table 4" w:uiPriority="49"/>
+    <w:lsdException w:name="List Table 5 Dark" w:uiPriority="50"/>
+    <w:lsdException w:name="List Table 6 Colorful" w:uiPriority="51"/>
+    <w:lsdException w:name="List Table 7 Colorful" w:uiPriority="52"/>
+    <w:lsdException w:name="List Table 1 Light Accent 1" w:uiPriority="46"/>
+    <w:lsdException w:name="List Table 2 Accent 1" w:uiPriority="47"/>
+    <w:lsdException w:name="List Table 3 Accent 1" w:uiPriority="48"/>
+    <w:lsdException w:name="List Table 4 Accent 1" w:uiPriority="49"/>
+    <w:lsdException w:name="List Table 5 Dark Accent 1" w:uiPriority="50"/>
+    <w:lsdException w:name="List Table 6 Colorful Accent 1" w:uiPriority="51"/>
+    <w:lsdException w:name="List Table 7 Colorful Accent 1" w:uiPriority="52"/>
+    <w:lsdException w:name="List Table 1 Light Accent 2" w:uiPriority="46"/>
+    <w:lsdException w:name="List Table 2 Accent 2" w:uiPriority="47"/>
+    <w:lsdException w:name="List Table 3 Accent 2" w:uiPriority="48"/>
+    <w:lsdException w:name="List Table 4 Accent 2" w:uiPriority="49"/>
+    <w:lsdException w:name="List Table 5 Dark Accent 2" w:uiPriority="50"/>
+    <w:lsdException w:name="List Table 6 Colorful Accent 2" w:uiPriority="51"/>
+    <w:lsdException w:name="List Table 7 Colorful Accent 2" w:uiPriority="52"/>
+    <w:lsdException w:name="List Table 1 Light Accent 3" w:uiPriority="46"/>
+    <w:lsdException w:name="List Table 2 Accent 3" w:uiPriority="47"/>
+    <w:lsdException w:name="List Table 3 Accent 3" w:uiPriority="48"/>
+    <w:lsdException w:name="List Table 4 Accent 3" w:uiPriority="49"/>
+    <w:lsdException w:name="List Table 5 Dark Accent 3" w:uiPriority="50"/>
+    <w:lsdException w:name="List Table 6 Colorful Accent 3" w:uiPriority="51"/>
+    <w:lsdException w:name="List Table 7 Colorful Accent 3" w:uiPriority="52"/>
+    <w:lsdException w:name="List Table 1 Light Accent 4" w:uiPriority="46"/>
+    <w:lsdException w:name="List Table 2 Accent 4" w:uiPriority="47"/>
+    <w:lsdException w:name="List Table 3 Accent 4" w:uiPriority="48"/>
+    <w:lsdException w:name="List Table 4 Accent 4" w:uiPriority="49"/>
+    <w:lsdException w:name="List Table 5 Dark Accent 4" w:uiPriority="50"/>
+    <w:lsdException w:name="List Table 6 Colorful Accent 4" w:uiPriority="51"/>
+    <w:lsdException w:name="List Table 7 Colorful Accent 4" w:uiPriority="52"/>
+    <w:lsdException w:name="List Table 1 Light Accent 5" w:uiPriority="46"/>
+    <w:lsdException w:name="List Table 2 Accent 5" w:uiPriority="47"/>
+    <w:lsdException w:name="List Table 3 Accent 5" w:uiPriority="48"/>
+    <w:lsdException w:name="List Table 4 Accent 5" w:uiPriority="49"/>
+    <w:lsdException w:name="List Table 5 Dark Accent 5" w:uiPriority="50"/>
+    <w:lsdException w:name="List Table 6 Colorful Accent 5" w:uiPriority="51"/>
+    <w:lsdException w:name="List Table 7 Colorful Accent 5" w:uiPriority="52"/>
+    <w:lsdException w:name="List Table 1 Light Accent 6" w:uiPriority="46"/>
+    <w:lsdException w:name="List Table 2 Accent 6" w:uiPriority="47"/>
+    <w:lsdException w:name="List Table 3 Accent 6" w:uiPriority="48"/>
+    <w:lsdException w:name="List Table 4 Accent 6" w:uiPriority="49"/>
+    <w:lsdException w:name="List Table 5 Dark Accent 6" w:uiPriority="50"/>
+    <w:lsdException w:name="List Table 6 Colorful Accent 6" w:uiPriority="51"/>
+    <w:lsdException w:name="List Table 7 Colorful Accent 6" w:uiPriority="52"/>
   </w:latentStyles>
-  <w:style w:type="paragraph" w:default="1" w:styleId="Standard">
+  <w:style w:type="paragraph" w:default="1" w:styleId="Normalny">
     <w:name w:val="Normal"/>
     <w:qFormat/>
     <w:rsid w:val="00EF5075"/>
@@ -2425,18 +3263,17 @@
       <w:rFonts w:cstheme="minorBidi"/>
     </w:rPr>
   </w:style>
-  <w:style w:type="character" w:default="1" w:styleId="Absatz-Standardschriftart">
+  <w:style w:type="character" w:default="1" w:styleId="Domylnaczcionkaakapitu">
     <w:name w:val="Default Paragraph Font"/>
     <w:uiPriority w:val="1"/>
     <w:semiHidden/>
     <w:unhideWhenUsed/>
   </w:style>
-  <w:style w:type="table" w:default="1" w:styleId="NormaleTabelle">
+  <w:style w:type="table" w:default="1" w:styleId="Standardowy">
     <w:name w:val="Normal Table"/>
     <w:uiPriority w:val="99"/>
     <w:semiHidden/>
     <w:unhideWhenUsed/>
-    <w:qFormat/>
     <w:tblPr>
       <w:tblInd w:w="0" w:type="dxa"/>
       <w:tblCellMar>
@@ -2447,17 +3284,17 @@
       </w:tblCellMar>
     </w:tblPr>
   </w:style>
-  <w:style w:type="numbering" w:default="1" w:styleId="KeineListe">
+  <w:style w:type="numbering" w:default="1" w:styleId="Bezlisty">
     <w:name w:val="No List"/>
     <w:uiPriority w:val="99"/>
     <w:semiHidden/>
     <w:unhideWhenUsed/>
   </w:style>
-  <w:style w:type="paragraph" w:styleId="Titel">
+  <w:style w:type="paragraph" w:styleId="Tytu">
     <w:name w:val="Title"/>
-    <w:basedOn w:val="Standard"/>
-    <w:next w:val="Standard"/>
-    <w:link w:val="TitelZchn"/>
+    <w:basedOn w:val="Normalny"/>
+    <w:next w:val="Normalny"/>
+    <w:link w:val="TytuZnak"/>
     <w:uiPriority w:val="10"/>
     <w:qFormat/>
     <w:rsid w:val="00DA3821"/>
@@ -2477,10 +3314,10 @@
       <w:szCs w:val="52"/>
     </w:rPr>
   </w:style>
-  <w:style w:type="character" w:customStyle="1" w:styleId="TitelZchn">
-    <w:name w:val="Titel Zchn"/>
-    <w:basedOn w:val="Absatz-Standardschriftart"/>
-    <w:link w:val="Titel"/>
+  <w:style w:type="character" w:customStyle="1" w:styleId="TytuZnak">
+    <w:name w:val="Tytuł Znak"/>
+    <w:basedOn w:val="Domylnaczcionkaakapitu"/>
+    <w:link w:val="Tytu"/>
     <w:uiPriority w:val="10"/>
     <w:locked/>
     <w:rsid w:val="00DA3821"/>
@@ -2493,9 +3330,9 @@
       <w:szCs w:val="52"/>
     </w:rPr>
   </w:style>
-  <w:style w:type="paragraph" w:styleId="Listenabsatz">
+  <w:style w:type="paragraph" w:styleId="Akapitzlist">
     <w:name w:val="List Paragraph"/>
-    <w:basedOn w:val="Standard"/>
+    <w:basedOn w:val="Normalny"/>
     <w:uiPriority w:val="34"/>
     <w:qFormat/>
     <w:rsid w:val="00DA3821"/>
@@ -2503,6 +3340,11 @@
       <w:ind w:left="720"/>
       <w:contextualSpacing/>
     </w:pPr>
+  </w:style>
+  <w:style w:type="character" w:customStyle="1" w:styleId="apple-converted-space">
+    <w:name w:val="apple-converted-space"/>
+    <w:basedOn w:val="Domylnaczcionkaakapitu"/>
+    <w:rsid w:val="00A65BED"/>
   </w:style>
 </w:styles>
 </file>

</xml_diff>